<commit_message>
Implement Formula matrix view
</commit_message>
<xml_diff>
--- a/Matrix Transform.docx
+++ b/Matrix Transform.docx
@@ -4140,10 +4140,10 @@
           <w:lang w:val="bg-BG"/>
         </w:rPr>
         <w:object w:dxaOrig="4730" w:dyaOrig="2030" w14:anchorId="257E9FB9">
-          <v:shape id="_x0000_i1025" type="#_x0000_t75" style="width:193.7pt;height:83.05pt" o:ole="">
+          <v:shape id="_x0000_i1025" type="#_x0000_t75" style="width:193.5pt;height:83pt" o:ole="">
             <v:imagedata r:id="rId13" o:title=""/>
           </v:shape>
-          <o:OLEObject Type="Embed" ProgID="Equation.3" ShapeID="_x0000_i1025" DrawAspect="Content" ObjectID="_1642371271" r:id="rId14"/>
+          <o:OLEObject Type="Embed" ProgID="Equation.3" ShapeID="_x0000_i1025" DrawAspect="Content" ObjectID="_1643914074" r:id="rId14"/>
         </w:object>
       </w:r>
     </w:p>
@@ -5326,10 +5326,10 @@
           <w:lang w:val="bg-BG"/>
         </w:rPr>
         <w:object w:dxaOrig="6370" w:dyaOrig="2100" w14:anchorId="4374BF7A">
-          <v:shape id="_x0000_i1026" type="#_x0000_t75" style="width:234.4pt;height:77.5pt" o:ole="">
+          <v:shape id="_x0000_i1026" type="#_x0000_t75" style="width:234.5pt;height:77.5pt" o:ole="">
             <v:imagedata r:id="rId15" o:title=""/>
           </v:shape>
-          <o:OLEObject Type="Embed" ProgID="Equation.3" ShapeID="_x0000_i1026" DrawAspect="Content" ObjectID="_1642371272" r:id="rId16"/>
+          <o:OLEObject Type="Embed" ProgID="Equation.3" ShapeID="_x0000_i1026" DrawAspect="Content" ObjectID="_1643914075" r:id="rId16"/>
         </w:object>
       </w:r>
     </w:p>
@@ -6420,10 +6420,10 @@
           <w:lang w:val="bg-BG"/>
         </w:rPr>
         <w:object w:dxaOrig="5841" w:dyaOrig="2420" w14:anchorId="20247094">
-          <v:shape id="_x0000_i1027" type="#_x0000_t75" style="width:226.65pt;height:93.55pt" o:ole="">
+          <v:shape id="_x0000_i1027" type="#_x0000_t75" style="width:226.5pt;height:93.5pt" o:ole="">
             <v:imagedata r:id="rId17" o:title=""/>
           </v:shape>
-          <o:OLEObject Type="Embed" ProgID="Equation.3" ShapeID="_x0000_i1027" DrawAspect="Content" ObjectID="_1642371273" r:id="rId18"/>
+          <o:OLEObject Type="Embed" ProgID="Equation.3" ShapeID="_x0000_i1027" DrawAspect="Content" ObjectID="_1643914076" r:id="rId18"/>
         </w:object>
       </w:r>
     </w:p>
@@ -6472,10 +6472,10 @@
           <w:lang w:val="bg-BG"/>
         </w:rPr>
         <w:object w:dxaOrig="3400" w:dyaOrig="1040" w14:anchorId="30FF9EF4">
-          <v:shape id="_x0000_i1028" type="#_x0000_t75" style="width:123.1pt;height:38pt" o:ole="">
+          <v:shape id="_x0000_i1028" type="#_x0000_t75" style="width:123pt;height:38pt" o:ole="">
             <v:imagedata r:id="rId19" o:title=""/>
           </v:shape>
-          <o:OLEObject Type="Embed" ProgID="Equation.3" ShapeID="_x0000_i1028" DrawAspect="Content" ObjectID="_1642371274" r:id="rId20"/>
+          <o:OLEObject Type="Embed" ProgID="Equation.3" ShapeID="_x0000_i1028" DrawAspect="Content" ObjectID="_1643914077" r:id="rId20"/>
         </w:object>
       </w:r>
       <w:r>
@@ -6498,7 +6498,7 @@
           <v:shape id="_x0000_i1029" type="#_x0000_t75" style="width:64.5pt;height:116.5pt" o:ole="">
             <v:imagedata r:id="rId21" o:title=""/>
           </v:shape>
-          <o:OLEObject Type="Embed" ProgID="Equation.3" ShapeID="_x0000_i1029" DrawAspect="Content" ObjectID="_1642371275" r:id="rId22"/>
+          <o:OLEObject Type="Embed" ProgID="Equation.3" ShapeID="_x0000_i1029" DrawAspect="Content" ObjectID="_1643914078" r:id="rId22"/>
         </w:object>
       </w:r>
       <w:r>
@@ -6521,7 +6521,7 @@
           <v:shape id="_x0000_i1030" type="#_x0000_t75" style="width:86.5pt;height:106pt" o:ole="">
             <v:imagedata r:id="rId23" o:title=""/>
           </v:shape>
-          <o:OLEObject Type="Embed" ProgID="Equation.3" ShapeID="_x0000_i1030" DrawAspect="Content" ObjectID="_1642371276" r:id="rId24"/>
+          <o:OLEObject Type="Embed" ProgID="Equation.3" ShapeID="_x0000_i1030" DrawAspect="Content" ObjectID="_1643914079" r:id="rId24"/>
         </w:object>
       </w:r>
     </w:p>
@@ -6609,10 +6609,10 @@
           <w:lang w:val="bg-BG"/>
         </w:rPr>
         <w:object w:dxaOrig="5230" w:dyaOrig="3140" w14:anchorId="6E4AD6EA">
-          <v:shape id="_x0000_i1031" type="#_x0000_t75" style="width:201.1pt;height:120.6pt" o:ole="">
+          <v:shape id="_x0000_i1031" type="#_x0000_t75" style="width:201pt;height:120.5pt" o:ole="">
             <v:imagedata r:id="rId25" o:title=""/>
           </v:shape>
-          <o:OLEObject Type="Embed" ProgID="Equation.3" ShapeID="_x0000_i1031" DrawAspect="Content" ObjectID="_1642371277" r:id="rId26"/>
+          <o:OLEObject Type="Embed" ProgID="Equation.3" ShapeID="_x0000_i1031" DrawAspect="Content" ObjectID="_1643914080" r:id="rId26"/>
         </w:object>
       </w:r>
     </w:p>
@@ -6712,10 +6712,10 @@
           <w:lang w:val="bg-BG"/>
         </w:rPr>
         <w:object w:dxaOrig="4760" w:dyaOrig="2450" w14:anchorId="4823C8D7">
-          <v:shape id="_x0000_i1032" type="#_x0000_t75" style="width:218.5pt;height:112.45pt" o:ole="">
+          <v:shape id="_x0000_i1032" type="#_x0000_t75" style="width:218.5pt;height:112.5pt" o:ole="">
             <v:imagedata r:id="rId27" o:title=""/>
           </v:shape>
-          <o:OLEObject Type="Embed" ProgID="Equation.3" ShapeID="_x0000_i1032" DrawAspect="Content" ObjectID="_1642371278" r:id="rId28"/>
+          <o:OLEObject Type="Embed" ProgID="Equation.3" ShapeID="_x0000_i1032" DrawAspect="Content" ObjectID="_1643914081" r:id="rId28"/>
         </w:object>
       </w:r>
     </w:p>
@@ -6764,10 +6764,10 @@
           <w:lang w:val="bg-BG"/>
         </w:rPr>
         <w:object w:dxaOrig="5950" w:dyaOrig="2340" w14:anchorId="1FDCC76F">
-          <v:shape id="_x0000_i1033" type="#_x0000_t75" style="width:274.9pt;height:108pt" o:ole="">
+          <v:shape id="_x0000_i1033" type="#_x0000_t75" style="width:275pt;height:108pt" o:ole="">
             <v:imagedata r:id="rId29" o:title=""/>
           </v:shape>
-          <o:OLEObject Type="Embed" ProgID="Equation.3" ShapeID="_x0000_i1033" DrawAspect="Content" ObjectID="_1642371279" r:id="rId30"/>
+          <o:OLEObject Type="Embed" ProgID="Equation.3" ShapeID="_x0000_i1033" DrawAspect="Content" ObjectID="_1643914082" r:id="rId30"/>
         </w:object>
       </w:r>
     </w:p>
@@ -7105,10 +7105,10 @@
           <w:lang w:val="bg-BG"/>
         </w:rPr>
         <w:object w:dxaOrig="4530" w:dyaOrig="2630" w14:anchorId="52E051E6">
-          <v:shape id="_x0000_i1034" type="#_x0000_t75" style="width:214.95pt;height:124.55pt" o:ole="">
+          <v:shape id="_x0000_i1034" type="#_x0000_t75" style="width:215pt;height:124.5pt" o:ole="">
             <v:imagedata r:id="rId31" o:title=""/>
           </v:shape>
-          <o:OLEObject Type="Embed" ProgID="Equation.3" ShapeID="_x0000_i1034" DrawAspect="Content" ObjectID="_1642371280" r:id="rId32"/>
+          <o:OLEObject Type="Embed" ProgID="Equation.3" ShapeID="_x0000_i1034" DrawAspect="Content" ObjectID="_1643914083" r:id="rId32"/>
         </w:object>
       </w:r>
       <w:r>
@@ -8068,10 +8068,10 @@
           <w:lang w:val="bg-BG"/>
         </w:rPr>
         <w:object w:dxaOrig="4950" w:dyaOrig="2630" w14:anchorId="150C346F">
-          <v:shape id="_x0000_i1035" type="#_x0000_t75" style="width:227.45pt;height:120.45pt" o:ole="">
+          <v:shape id="_x0000_i1035" type="#_x0000_t75" style="width:227.5pt;height:120.5pt" o:ole="">
             <v:imagedata r:id="rId33" o:title=""/>
           </v:shape>
-          <o:OLEObject Type="Embed" ProgID="Equation.3" ShapeID="_x0000_i1035" DrawAspect="Content" ObjectID="_1642371281" r:id="rId34"/>
+          <o:OLEObject Type="Embed" ProgID="Equation.3" ShapeID="_x0000_i1035" DrawAspect="Content" ObjectID="_1643914084" r:id="rId34"/>
         </w:object>
       </w:r>
     </w:p>
@@ -8380,10 +8380,10 @@
           <w:lang w:val="bg-BG"/>
         </w:rPr>
         <w:object w:dxaOrig="4970" w:dyaOrig="2850" w14:anchorId="3DDCE284">
-          <v:shape id="_x0000_i1036" type="#_x0000_t75" style="width:221.4pt;height:126.55pt" o:ole="">
+          <v:shape id="_x0000_i1036" type="#_x0000_t75" style="width:221.5pt;height:126.5pt" o:ole="">
             <v:imagedata r:id="rId35" o:title=""/>
           </v:shape>
-          <o:OLEObject Type="Embed" ProgID="Equation.3" ShapeID="_x0000_i1036" DrawAspect="Content" ObjectID="_1642371282" r:id="rId36"/>
+          <o:OLEObject Type="Embed" ProgID="Equation.3" ShapeID="_x0000_i1036" DrawAspect="Content" ObjectID="_1643914085" r:id="rId36"/>
         </w:object>
       </w:r>
     </w:p>
@@ -9135,10 +9135,10 @@
           <w:lang w:val="bg-BG"/>
         </w:rPr>
         <w:object w:dxaOrig="6230" w:dyaOrig="2910" w14:anchorId="2DA65C63">
-          <v:shape id="_x0000_i1037" type="#_x0000_t75" style="width:269.15pt;height:126pt" o:ole="">
+          <v:shape id="_x0000_i1037" type="#_x0000_t75" style="width:269pt;height:126pt" o:ole="">
             <v:imagedata r:id="rId38" o:title=""/>
           </v:shape>
-          <o:OLEObject Type="Embed" ProgID="Equation.3" ShapeID="_x0000_i1037" DrawAspect="Content" ObjectID="_1642371283" r:id="rId39"/>
+          <o:OLEObject Type="Embed" ProgID="Equation.3" ShapeID="_x0000_i1037" DrawAspect="Content" ObjectID="_1643914086" r:id="rId39"/>
         </w:object>
       </w:r>
     </w:p>
@@ -9303,10 +9303,10 @@
           <w:lang w:val="bg-BG"/>
         </w:rPr>
         <w:object w:dxaOrig="8310" w:dyaOrig="2890" w14:anchorId="1DFDE3E8">
-          <v:shape id="_x0000_i1038" type="#_x0000_t75" style="width:334.5pt;height:116.05pt" o:ole="">
+          <v:shape id="_x0000_i1038" type="#_x0000_t75" style="width:334.5pt;height:116pt" o:ole="">
             <v:imagedata r:id="rId41" o:title=""/>
           </v:shape>
-          <o:OLEObject Type="Embed" ProgID="Equation.3" ShapeID="_x0000_i1038" DrawAspect="Content" ObjectID="_1642371284" r:id="rId42"/>
+          <o:OLEObject Type="Embed" ProgID="Equation.3" ShapeID="_x0000_i1038" DrawAspect="Content" ObjectID="_1643914087" r:id="rId42"/>
         </w:object>
       </w:r>
     </w:p>
@@ -9480,10 +9480,10 @@
           <w:lang w:val="bg-BG"/>
         </w:rPr>
         <w:object w:dxaOrig="6830" w:dyaOrig="3170" w14:anchorId="2C7595A2">
-          <v:shape id="_x0000_i1039" type="#_x0000_t75" style="width:341.15pt;height:158pt" o:ole="">
+          <v:shape id="_x0000_i1039" type="#_x0000_t75" style="width:341pt;height:158pt" o:ole="">
             <v:imagedata r:id="rId44" o:title=""/>
           </v:shape>
-          <o:OLEObject Type="Embed" ProgID="Equation.3" ShapeID="_x0000_i1039" DrawAspect="Content" ObjectID="_1642371285" r:id="rId45"/>
+          <o:OLEObject Type="Embed" ProgID="Equation.3" ShapeID="_x0000_i1039" DrawAspect="Content" ObjectID="_1643914088" r:id="rId45"/>
         </w:object>
       </w:r>
     </w:p>
@@ -11022,16 +11022,7 @@
           <w:szCs w:val="24"/>
           <w:lang w:val="bg-BG"/>
         </w:rPr>
-        <w:t>съответната</w:t>
-      </w:r>
-      <w:r>
-        <w:rPr>
-          <w:rFonts w:ascii="Arial" w:hAnsi="Arial" w:cs="Arial"/>
-          <w:sz w:val="24"/>
-          <w:szCs w:val="24"/>
-          <w:lang w:val="bg-BG"/>
-        </w:rPr>
-        <w:t xml:space="preserve"> информацията.</w:t>
+        <w:t>съответната информацията.</w:t>
       </w:r>
       <w:r>
         <w:rPr>
@@ -11057,16 +11048,7 @@
           <w:szCs w:val="24"/>
           <w:lang w:val="bg-BG"/>
         </w:rPr>
-        <w:t xml:space="preserve">групата </w:t>
-      </w:r>
-      <w:r>
-        <w:rPr>
-          <w:rFonts w:ascii="Arial" w:hAnsi="Arial" w:cs="Arial"/>
-          <w:sz w:val="24"/>
-          <w:szCs w:val="24"/>
-          <w:lang w:val="bg-BG"/>
-        </w:rPr>
-        <w:t xml:space="preserve">се нарича </w:t>
+        <w:t xml:space="preserve">групата се нарича </w:t>
       </w:r>
       <w:r>
         <w:rPr>
@@ -11171,25 +11153,7 @@
           <w:szCs w:val="24"/>
           <w:lang w:val="bg-BG"/>
         </w:rPr>
-        <w:t xml:space="preserve">Този тип трансформация завърта геометричната фигура по зададен вектор и ъгъл на ротация. При избирането на </w:t>
-      </w:r>
-      <w:r>
-        <w:rPr>
-          <w:rFonts w:ascii="Arial" w:hAnsi="Arial" w:cs="Arial"/>
-          <w:sz w:val="24"/>
-          <w:szCs w:val="24"/>
-          <w:lang w:val="bg-BG"/>
-        </w:rPr>
-        <w:t>ротация</w:t>
-      </w:r>
-      <w:r>
-        <w:rPr>
-          <w:rFonts w:ascii="Arial" w:hAnsi="Arial" w:cs="Arial"/>
-          <w:sz w:val="24"/>
-          <w:szCs w:val="24"/>
-          <w:lang w:val="bg-BG"/>
-        </w:rPr>
-        <w:t xml:space="preserve">, от група с радио бутони </w:t>
+        <w:t xml:space="preserve">Този тип трансформация завърта геометричната фигура по зададен вектор и ъгъл на ротация. При избирането на ротация, от група с радио бутони </w:t>
       </w:r>
       <w:r>
         <w:rPr>
@@ -11294,25 +11258,7 @@
           <w:szCs w:val="24"/>
           <w:lang w:val="bg-BG"/>
         </w:rPr>
-        <w:t xml:space="preserve"> потребителят може да конфигурира вектор, който да служи за ос. За тази цел контролите за въвеждане на цяло число на </w:t>
-      </w:r>
-      <w:r>
-        <w:rPr>
-          <w:rFonts w:ascii="Arial" w:hAnsi="Arial" w:cs="Arial"/>
-          <w:sz w:val="24"/>
-          <w:szCs w:val="24"/>
-          <w:lang w:val="bg-BG"/>
-        </w:rPr>
-        <w:t>следващия</w:t>
-      </w:r>
-      <w:r>
-        <w:rPr>
-          <w:rFonts w:ascii="Arial" w:hAnsi="Arial" w:cs="Arial"/>
-          <w:sz w:val="24"/>
-          <w:szCs w:val="24"/>
-          <w:lang w:val="bg-BG"/>
-        </w:rPr>
-        <w:t xml:space="preserve">, с етикети </w:t>
+        <w:t xml:space="preserve"> потребителят може да конфигурира вектор, който да служи за ос. За тази цел контролите за въвеждане на цяло число на следващия, с етикети </w:t>
       </w:r>
       <w:r>
         <w:rPr>
@@ -11557,16 +11503,7 @@
           <w:szCs w:val="24"/>
           <w:lang w:val="bg-BG"/>
         </w:rPr>
-        <w:t xml:space="preserve"> и</w:t>
-      </w:r>
-      <w:r>
-        <w:rPr>
-          <w:rFonts w:ascii="Arial" w:hAnsi="Arial" w:cs="Arial"/>
-          <w:sz w:val="24"/>
-          <w:szCs w:val="24"/>
-          <w:lang w:val="bg-BG"/>
-        </w:rPr>
-        <w:t>ли</w:t>
+        <w:t xml:space="preserve"> или</w:t>
       </w:r>
       <w:r>
         <w:rPr>
@@ -11629,6 +11566,248 @@
           <w:szCs w:val="24"/>
           <w:lang w:val="bg-BG"/>
         </w:rPr>
+        <w:t xml:space="preserve">Голяма част от обектите във </w:t>
+      </w:r>
+      <w:proofErr w:type="spellStart"/>
+      <w:r>
+        <w:rPr>
+          <w:rFonts w:ascii="Arial" w:hAnsi="Arial" w:cs="Arial"/>
+          <w:sz w:val="24"/>
+          <w:szCs w:val="24"/>
+        </w:rPr>
+        <w:t>Vectorworks</w:t>
+      </w:r>
+      <w:proofErr w:type="spellEnd"/>
+      <w:r>
+        <w:rPr>
+          <w:rFonts w:ascii="Arial" w:hAnsi="Arial" w:cs="Arial"/>
+          <w:sz w:val="24"/>
+          <w:szCs w:val="24"/>
+        </w:rPr>
+        <w:t xml:space="preserve"> </w:t>
+      </w:r>
+      <w:r>
+        <w:rPr>
+          <w:rFonts w:ascii="Arial" w:hAnsi="Arial" w:cs="Arial"/>
+          <w:sz w:val="24"/>
+          <w:szCs w:val="24"/>
+          <w:lang w:val="bg-BG"/>
+        </w:rPr>
+        <w:t xml:space="preserve">използват матрична трансформация, за да дефинират ориентацията и позицията си координатната система на модела. </w:t>
+      </w:r>
+      <w:r>
+        <w:rPr>
+          <w:rFonts w:ascii="Arial" w:hAnsi="Arial" w:cs="Arial"/>
+          <w:sz w:val="24"/>
+          <w:szCs w:val="24"/>
+          <w:lang w:val="bg-BG"/>
+        </w:rPr>
+        <w:lastRenderedPageBreak/>
+        <w:t xml:space="preserve">Чрез тази матрица геометрията, създадена около своя собствена координатна система, се трансформира до позицията си в модела. Приложението позволява тази матрица да бъде прочетена и да се използва чрез опцията </w:t>
+      </w:r>
+      <w:r>
+        <w:rPr>
+          <w:rFonts w:ascii="Arial" w:hAnsi="Arial" w:cs="Arial"/>
+          <w:sz w:val="24"/>
+          <w:szCs w:val="24"/>
+        </w:rPr>
+        <w:t xml:space="preserve">Object </w:t>
+      </w:r>
+      <w:r>
+        <w:rPr>
+          <w:rFonts w:ascii="Arial" w:hAnsi="Arial" w:cs="Arial"/>
+          <w:sz w:val="24"/>
+          <w:szCs w:val="24"/>
+        </w:rPr>
+        <w:t>Transform.</w:t>
+      </w:r>
+      <w:r>
+        <w:rPr>
+          <w:rFonts w:ascii="Arial" w:hAnsi="Arial" w:cs="Arial"/>
+          <w:sz w:val="24"/>
+          <w:szCs w:val="24"/>
+        </w:rPr>
+        <w:t xml:space="preserve"> </w:t>
+      </w:r>
+      <w:r>
+        <w:rPr>
+          <w:rFonts w:ascii="Arial" w:hAnsi="Arial" w:cs="Arial"/>
+          <w:sz w:val="24"/>
+          <w:szCs w:val="24"/>
+          <w:lang w:val="bg-BG"/>
+        </w:rPr>
+        <w:t>При нейното избиране</w:t>
+      </w:r>
+      <w:r>
+        <w:rPr>
+          <w:rFonts w:ascii="Arial" w:hAnsi="Arial" w:cs="Arial"/>
+          <w:sz w:val="24"/>
+          <w:szCs w:val="24"/>
+        </w:rPr>
+        <w:t xml:space="preserve"> </w:t>
+      </w:r>
+      <w:r>
+        <w:rPr>
+          <w:rFonts w:ascii="Arial" w:hAnsi="Arial" w:cs="Arial"/>
+          <w:sz w:val="24"/>
+          <w:szCs w:val="24"/>
+          <w:lang w:val="bg-BG"/>
+        </w:rPr>
+        <w:t xml:space="preserve">се визуализира текст с името на избрания обект и бутон </w:t>
+      </w:r>
+      <w:r>
+        <w:rPr>
+          <w:rFonts w:ascii="Arial" w:hAnsi="Arial" w:cs="Arial"/>
+          <w:sz w:val="24"/>
+          <w:szCs w:val="24"/>
+        </w:rPr>
+        <w:t xml:space="preserve">Pick Object. </w:t>
+      </w:r>
+      <w:r>
+        <w:rPr>
+          <w:rFonts w:ascii="Arial" w:hAnsi="Arial" w:cs="Arial"/>
+          <w:sz w:val="24"/>
+          <w:szCs w:val="24"/>
+          <w:lang w:val="bg-BG"/>
+        </w:rPr>
+        <w:t xml:space="preserve">Ако няма избран валиден обект, вместо име е изписано </w:t>
+      </w:r>
+      <w:r>
+        <w:rPr>
+          <w:rFonts w:ascii="Arial" w:hAnsi="Arial" w:cs="Arial"/>
+          <w:sz w:val="24"/>
+          <w:szCs w:val="24"/>
+        </w:rPr>
+        <w:t>&lt;No object picked&gt;</w:t>
+      </w:r>
+      <w:r>
+        <w:rPr>
+          <w:rFonts w:ascii="Arial" w:hAnsi="Arial" w:cs="Arial"/>
+          <w:sz w:val="24"/>
+          <w:szCs w:val="24"/>
+          <w:lang w:val="bg-BG"/>
+        </w:rPr>
+        <w:t xml:space="preserve">, и е представена от единичната матрица в </w:t>
+      </w:r>
+      <w:r>
+        <w:rPr>
+          <w:rFonts w:ascii="Arial" w:hAnsi="Arial" w:cs="Arial"/>
+          <w:sz w:val="24"/>
+          <w:szCs w:val="24"/>
+          <w:lang w:val="bg-BG"/>
+        </w:rPr>
+        <w:t>композицията</w:t>
+      </w:r>
+      <w:r>
+        <w:rPr>
+          <w:rFonts w:ascii="Arial" w:hAnsi="Arial" w:cs="Arial"/>
+          <w:sz w:val="24"/>
+          <w:szCs w:val="24"/>
+          <w:lang w:val="bg-BG"/>
+        </w:rPr>
+        <w:t>.</w:t>
+      </w:r>
+      <w:r>
+        <w:rPr>
+          <w:rFonts w:ascii="Arial" w:hAnsi="Arial" w:cs="Arial"/>
+          <w:sz w:val="24"/>
+          <w:szCs w:val="24"/>
+          <w:lang w:val="bg-BG"/>
+        </w:rPr>
+        <w:t xml:space="preserve"> При натискане на бутона </w:t>
+      </w:r>
+      <w:r>
+        <w:rPr>
+          <w:rFonts w:ascii="Arial" w:hAnsi="Arial" w:cs="Arial"/>
+          <w:sz w:val="24"/>
+          <w:szCs w:val="24"/>
+        </w:rPr>
+        <w:t xml:space="preserve">Pick Object, </w:t>
+      </w:r>
+      <w:r>
+        <w:rPr>
+          <w:rFonts w:ascii="Arial" w:hAnsi="Arial" w:cs="Arial"/>
+          <w:sz w:val="24"/>
+          <w:szCs w:val="24"/>
+          <w:lang w:val="bg-BG"/>
+        </w:rPr>
+        <w:t xml:space="preserve">диалога се затваря и чрез интерактивен </w:t>
+      </w:r>
+      <w:proofErr w:type="spellStart"/>
+      <w:r>
+        <w:rPr>
+          <w:rFonts w:ascii="Arial" w:hAnsi="Arial" w:cs="Arial"/>
+          <w:sz w:val="24"/>
+          <w:szCs w:val="24"/>
+          <w:lang w:val="bg-BG"/>
+        </w:rPr>
+        <w:t>тул</w:t>
+      </w:r>
+      <w:proofErr w:type="spellEnd"/>
+      <w:r>
+        <w:rPr>
+          <w:rFonts w:ascii="Arial" w:hAnsi="Arial" w:cs="Arial"/>
+          <w:sz w:val="24"/>
+          <w:szCs w:val="24"/>
+          <w:lang w:val="bg-BG"/>
+        </w:rPr>
+        <w:t xml:space="preserve"> потребителят избира обект, чиято матрица да бъде използвана. При избиране на обект в документа, потребителят трябва да въведе уникално име на обекта. При приключване работата на </w:t>
+      </w:r>
+      <w:proofErr w:type="spellStart"/>
+      <w:r>
+        <w:rPr>
+          <w:rFonts w:ascii="Arial" w:hAnsi="Arial" w:cs="Arial"/>
+          <w:sz w:val="24"/>
+          <w:szCs w:val="24"/>
+          <w:lang w:val="bg-BG"/>
+        </w:rPr>
+        <w:t>тула</w:t>
+      </w:r>
+      <w:proofErr w:type="spellEnd"/>
+      <w:r>
+        <w:rPr>
+          <w:rFonts w:ascii="Arial" w:hAnsi="Arial" w:cs="Arial"/>
+          <w:sz w:val="24"/>
+          <w:szCs w:val="24"/>
+          <w:lang w:val="bg-BG"/>
+        </w:rPr>
+        <w:t xml:space="preserve">, диалога отново се отваря. Ако успешно е избран обект, неговото име ще бъде изписано, а матрицата ще бъде визуализирана. Освен това на потребителя се дава възможности да използва ротацията и/или транслацията от </w:t>
+      </w:r>
+      <w:r>
+        <w:rPr>
+          <w:rFonts w:ascii="Arial" w:hAnsi="Arial" w:cs="Arial"/>
+          <w:sz w:val="24"/>
+          <w:szCs w:val="24"/>
+          <w:lang w:val="bg-BG"/>
+        </w:rPr>
+        <w:t>извлечената</w:t>
+      </w:r>
+      <w:r>
+        <w:rPr>
+          <w:rFonts w:ascii="Arial" w:hAnsi="Arial" w:cs="Arial"/>
+          <w:sz w:val="24"/>
+          <w:szCs w:val="24"/>
+          <w:lang w:val="bg-BG"/>
+        </w:rPr>
+        <w:t xml:space="preserve"> матрица за пресмятане на резултата.</w:t>
+      </w:r>
+    </w:p>
+    <w:p>
+      <w:pPr>
+        <w:rPr>
+          <w:rFonts w:ascii="Arial" w:hAnsi="Arial" w:cs="Arial"/>
+          <w:sz w:val="24"/>
+          <w:szCs w:val="24"/>
+          <w:lang w:val="bg-BG"/>
+        </w:rPr>
+      </w:pPr>
+      <w:r>
+        <w:rPr>
+          <w:rFonts w:ascii="Arial" w:hAnsi="Arial" w:cs="Arial"/>
+          <w:sz w:val="24"/>
+          <w:szCs w:val="24"/>
+          <w:lang w:val="bg-BG"/>
+        </w:rPr>
         <w:t xml:space="preserve">Ако от таблицата с трансформации е избран </w:t>
       </w:r>
       <w:r>
@@ -11680,7 +11859,25 @@
           <w:szCs w:val="24"/>
           <w:lang w:val="bg-BG"/>
         </w:rPr>
-        <w:t xml:space="preserve">и ще съдържа информация за резултат от </w:t>
+        <w:t>и ще съдържа информация за</w:t>
+      </w:r>
+      <w:r>
+        <w:rPr>
+          <w:rFonts w:ascii="Arial" w:hAnsi="Arial" w:cs="Arial"/>
+          <w:sz w:val="24"/>
+          <w:szCs w:val="24"/>
+          <w:lang w:val="bg-BG"/>
+        </w:rPr>
+        <w:t xml:space="preserve"> матрицата</w:t>
+      </w:r>
+      <w:r>
+        <w:rPr>
+          <w:rFonts w:ascii="Arial" w:hAnsi="Arial" w:cs="Arial"/>
+          <w:sz w:val="24"/>
+          <w:szCs w:val="24"/>
+          <w:lang w:val="bg-BG"/>
+        </w:rPr>
+        <w:t xml:space="preserve"> резултат от </w:t>
       </w:r>
       <w:r>
         <w:rPr>
@@ -11707,17 +11904,7 @@
           <w:szCs w:val="24"/>
           <w:lang w:val="bg-BG"/>
         </w:rPr>
-        <w:t xml:space="preserve"> Първо </w:t>
-      </w:r>
-      <w:r>
-        <w:rPr>
-          <w:rFonts w:ascii="Arial" w:hAnsi="Arial" w:cs="Arial"/>
-          <w:sz w:val="24"/>
-          <w:szCs w:val="24"/>
-          <w:lang w:val="bg-BG"/>
-        </w:rPr>
-        <w:lastRenderedPageBreak/>
-        <w:t xml:space="preserve">е показано дали трансформацията е </w:t>
+        <w:t xml:space="preserve"> Първо е показано дали трансформацията е </w:t>
       </w:r>
       <w:proofErr w:type="spellStart"/>
       <w:r>
@@ -11824,8 +12011,218 @@
           <w:lang w:val="bg-BG"/>
         </w:rPr>
       </w:pPr>
+    </w:p>
+    <w:p>
+      <w:pPr>
+        <w:rPr>
+          <w:rFonts w:ascii="Arial" w:hAnsi="Arial" w:cs="Arial"/>
+          <w:sz w:val="24"/>
+          <w:szCs w:val="24"/>
+          <w:lang w:val="bg-BG"/>
+        </w:rPr>
+      </w:pPr>
+      <w:r>
+        <w:rPr>
+          <w:rFonts w:ascii="Arial" w:hAnsi="Arial" w:cs="Arial"/>
+          <w:sz w:val="24"/>
+          <w:szCs w:val="24"/>
+          <w:lang w:val="bg-BG"/>
+        </w:rPr>
+        <w:t xml:space="preserve">Всяка една матрица, която може да се покаже в </w:t>
+      </w:r>
+      <w:r>
+        <w:rPr>
+          <w:rFonts w:ascii="Arial" w:hAnsi="Arial" w:cs="Arial"/>
+          <w:sz w:val="24"/>
+          <w:szCs w:val="24"/>
+        </w:rPr>
+        <w:t xml:space="preserve">Transform </w:t>
+      </w:r>
+      <w:r>
+        <w:rPr>
+          <w:rFonts w:ascii="Arial" w:hAnsi="Arial" w:cs="Arial"/>
+          <w:sz w:val="24"/>
+          <w:szCs w:val="24"/>
+          <w:lang w:val="bg-BG"/>
+        </w:rPr>
+        <w:t xml:space="preserve">групата, е изобразена в </w:t>
+      </w:r>
+      <w:r>
+        <w:rPr>
+          <w:rFonts w:ascii="Arial" w:hAnsi="Arial" w:cs="Arial"/>
+          <w:sz w:val="24"/>
+          <w:szCs w:val="24"/>
+          <w:lang w:val="bg-BG"/>
+        </w:rPr>
+        <w:t xml:space="preserve">подгрупата </w:t>
+      </w:r>
+      <w:r>
+        <w:rPr>
+          <w:rFonts w:ascii="Arial" w:hAnsi="Arial" w:cs="Arial"/>
+          <w:sz w:val="24"/>
+          <w:szCs w:val="24"/>
+        </w:rPr>
+        <w:t>Matrix View.</w:t>
+      </w:r>
+      <w:r>
+        <w:rPr>
+          <w:rFonts w:ascii="Arial" w:hAnsi="Arial" w:cs="Arial"/>
+          <w:sz w:val="24"/>
+          <w:szCs w:val="24"/>
+          <w:lang w:val="bg-BG"/>
+        </w:rPr>
+        <w:t xml:space="preserve"> </w:t>
+      </w:r>
+      <w:r>
+        <w:rPr>
+          <w:rFonts w:ascii="Arial" w:hAnsi="Arial" w:cs="Arial"/>
+          <w:sz w:val="24"/>
+          <w:szCs w:val="24"/>
+          <w:lang w:val="bg-BG"/>
+        </w:rPr>
+        <w:t>В</w:t>
+      </w:r>
+      <w:r>
+        <w:rPr>
+          <w:rFonts w:ascii="Arial" w:hAnsi="Arial" w:cs="Arial"/>
+          <w:sz w:val="24"/>
+          <w:szCs w:val="24"/>
+          <w:lang w:val="bg-BG"/>
+        </w:rPr>
+        <w:t xml:space="preserve"> таблиц</w:t>
+      </w:r>
+      <w:r>
+        <w:rPr>
+          <w:rFonts w:ascii="Arial" w:hAnsi="Arial" w:cs="Arial"/>
+          <w:sz w:val="24"/>
+          <w:szCs w:val="24"/>
+          <w:lang w:val="bg-BG"/>
+        </w:rPr>
+        <w:t xml:space="preserve">а с размер 3 колони на 4 реда. Редовете са обозначени като </w:t>
+      </w:r>
+      <w:r>
+        <w:rPr>
+          <w:rFonts w:ascii="Arial" w:hAnsi="Arial" w:cs="Arial"/>
+          <w:sz w:val="24"/>
+          <w:szCs w:val="24"/>
+        </w:rPr>
+        <w:t>U, V, W</w:t>
+      </w:r>
+      <w:r>
+        <w:rPr>
+          <w:rFonts w:ascii="Arial" w:hAnsi="Arial" w:cs="Arial"/>
+          <w:sz w:val="24"/>
+          <w:szCs w:val="24"/>
+          <w:lang w:val="bg-BG"/>
+        </w:rPr>
+        <w:t xml:space="preserve"> и </w:t>
+      </w:r>
+      <w:r>
+        <w:rPr>
+          <w:rFonts w:ascii="Arial" w:hAnsi="Arial" w:cs="Arial"/>
+          <w:sz w:val="24"/>
+          <w:szCs w:val="24"/>
+        </w:rPr>
+        <w:t>Offset</w:t>
+      </w:r>
+      <w:r>
+        <w:rPr>
+          <w:rFonts w:ascii="Arial" w:hAnsi="Arial" w:cs="Arial"/>
+          <w:sz w:val="24"/>
+          <w:szCs w:val="24"/>
+        </w:rPr>
+        <w:t xml:space="preserve"> </w:t>
+      </w:r>
+      <w:r>
+        <w:rPr>
+          <w:rFonts w:ascii="Arial" w:hAnsi="Arial" w:cs="Arial"/>
+          <w:sz w:val="24"/>
+          <w:szCs w:val="24"/>
+          <w:lang w:val="bg-BG"/>
+        </w:rPr>
+        <w:t xml:space="preserve">векторите, а колоните с координатите </w:t>
+      </w:r>
+      <w:r>
+        <w:rPr>
+          <w:rFonts w:ascii="Arial" w:hAnsi="Arial" w:cs="Arial"/>
+          <w:sz w:val="24"/>
+          <w:szCs w:val="24"/>
+        </w:rPr>
+        <w:t xml:space="preserve">X, Y </w:t>
+      </w:r>
+      <w:r>
+        <w:rPr>
+          <w:rFonts w:ascii="Arial" w:hAnsi="Arial" w:cs="Arial"/>
+          <w:sz w:val="24"/>
+          <w:szCs w:val="24"/>
+          <w:lang w:val="bg-BG"/>
+        </w:rPr>
+        <w:t xml:space="preserve">и </w:t>
+      </w:r>
+      <w:r>
+        <w:rPr>
+          <w:rFonts w:ascii="Arial" w:hAnsi="Arial" w:cs="Arial"/>
+          <w:sz w:val="24"/>
+          <w:szCs w:val="24"/>
+        </w:rPr>
+        <w:t>Z.</w:t>
+      </w:r>
+      <w:r>
+        <w:rPr>
+          <w:rFonts w:ascii="Arial" w:hAnsi="Arial" w:cs="Arial"/>
+          <w:sz w:val="24"/>
+          <w:szCs w:val="24"/>
+          <w:lang w:val="bg-BG"/>
+        </w:rPr>
+        <w:t xml:space="preserve"> Всяко поле в таблицата е попълнено със съответния елемент от матрицата. </w:t>
+      </w:r>
+      <w:r>
+        <w:rPr>
+          <w:rFonts w:ascii="Arial" w:hAnsi="Arial" w:cs="Arial"/>
+          <w:sz w:val="24"/>
+          <w:szCs w:val="24"/>
+          <w:lang w:val="bg-BG"/>
+        </w:rPr>
+        <w:t xml:space="preserve">Ако от последващата възможност </w:t>
+      </w:r>
+      <w:r>
+        <w:rPr>
+          <w:rFonts w:ascii="Arial" w:hAnsi="Arial" w:cs="Arial"/>
+          <w:sz w:val="24"/>
+          <w:szCs w:val="24"/>
+        </w:rPr>
+        <w:t xml:space="preserve">Show Formula </w:t>
+      </w:r>
+      <w:r>
+        <w:rPr>
+          <w:rFonts w:ascii="Arial" w:hAnsi="Arial" w:cs="Arial"/>
+          <w:sz w:val="24"/>
+          <w:szCs w:val="24"/>
+          <w:lang w:val="bg-BG"/>
+        </w:rPr>
+        <w:t>е избрана, то вместо стойността на клетката, в полето е изписана формул</w:t>
+      </w:r>
       <w:bookmarkStart w:id="0" w:name="_GoBack"/>
       <w:bookmarkEnd w:id="0"/>
+      <w:r>
+        <w:rPr>
+          <w:rFonts w:ascii="Arial" w:hAnsi="Arial" w:cs="Arial"/>
+          <w:sz w:val="24"/>
+          <w:szCs w:val="24"/>
+          <w:lang w:val="bg-BG"/>
+        </w:rPr>
+        <w:t>ата, по която е получена съответната стойност. Тази опция е винаги изключена при показване на матрица на обект, както и за матрицата на резултата.</w:t>
+      </w:r>
+    </w:p>
+    <w:p>
+      <w:pPr>
+        <w:rPr>
+          <w:rFonts w:ascii="Arial" w:hAnsi="Arial" w:cs="Arial"/>
+          <w:sz w:val="24"/>
+          <w:szCs w:val="24"/>
+          <w:lang w:val="bg-BG"/>
+        </w:rPr>
+      </w:pPr>
     </w:p>
     <w:sectPr>
       <w:pgSz w:w="12240" w:h="15840"/>
@@ -12687,7 +13084,7 @@
 </file>
 
 <file path=customXml/itemProps1.xml><?xml version="1.0" encoding="utf-8"?>
-<ds:datastoreItem xmlns:ds="http://schemas.openxmlformats.org/officeDocument/2006/customXml" ds:itemID="{86DE498D-B018-43C2-9D9D-098EF4E42041}">
+<ds:datastoreItem xmlns:ds="http://schemas.openxmlformats.org/officeDocument/2006/customXml" ds:itemID="{7D39E255-AE66-4242-BD4C-C17EEF27A3C2}">
   <ds:schemaRefs>
     <ds:schemaRef ds:uri="http://schemas.openxmlformats.org/officeDocument/2006/bibliography"/>
   </ds:schemaRefs>

</xml_diff>

<commit_message>
Workflow documented. Fix bug and aligment.
</commit_message>
<xml_diff>
--- a/Matrix Transform.docx
+++ b/Matrix Transform.docx
@@ -4140,10 +4140,10 @@
           <w:lang w:val="bg-BG"/>
         </w:rPr>
         <w:object w:dxaOrig="4730" w:dyaOrig="2030" w14:anchorId="257E9FB9">
-          <v:shape id="_x0000_i1025" type="#_x0000_t75" style="width:193.5pt;height:83pt" o:ole="">
+          <v:shape id="_x0000_i1025" type="#_x0000_t75" style="width:193.45pt;height:83.05pt" o:ole="">
             <v:imagedata r:id="rId13" o:title=""/>
           </v:shape>
-          <o:OLEObject Type="Embed" ProgID="Equation.3" ShapeID="_x0000_i1025" DrawAspect="Content" ObjectID="_1643914074" r:id="rId14"/>
+          <o:OLEObject Type="Embed" ProgID="Equation.3" ShapeID="_x0000_i1025" DrawAspect="Content" ObjectID="_1644619739" r:id="rId14"/>
         </w:object>
       </w:r>
     </w:p>
@@ -5329,7 +5329,7 @@
           <v:shape id="_x0000_i1026" type="#_x0000_t75" style="width:234.5pt;height:77.5pt" o:ole="">
             <v:imagedata r:id="rId15" o:title=""/>
           </v:shape>
-          <o:OLEObject Type="Embed" ProgID="Equation.3" ShapeID="_x0000_i1026" DrawAspect="Content" ObjectID="_1643914075" r:id="rId16"/>
+          <o:OLEObject Type="Embed" ProgID="Equation.3" ShapeID="_x0000_i1026" DrawAspect="Content" ObjectID="_1644619740" r:id="rId16"/>
         </w:object>
       </w:r>
     </w:p>
@@ -6423,7 +6423,7 @@
           <v:shape id="_x0000_i1027" type="#_x0000_t75" style="width:226.5pt;height:93.5pt" o:ole="">
             <v:imagedata r:id="rId17" o:title=""/>
           </v:shape>
-          <o:OLEObject Type="Embed" ProgID="Equation.3" ShapeID="_x0000_i1027" DrawAspect="Content" ObjectID="_1643914076" r:id="rId18"/>
+          <o:OLEObject Type="Embed" ProgID="Equation.3" ShapeID="_x0000_i1027" DrawAspect="Content" ObjectID="_1644619741" r:id="rId18"/>
         </w:object>
       </w:r>
     </w:p>
@@ -6475,7 +6475,7 @@
           <v:shape id="_x0000_i1028" type="#_x0000_t75" style="width:123pt;height:38pt" o:ole="">
             <v:imagedata r:id="rId19" o:title=""/>
           </v:shape>
-          <o:OLEObject Type="Embed" ProgID="Equation.3" ShapeID="_x0000_i1028" DrawAspect="Content" ObjectID="_1643914077" r:id="rId20"/>
+          <o:OLEObject Type="Embed" ProgID="Equation.3" ShapeID="_x0000_i1028" DrawAspect="Content" ObjectID="_1644619742" r:id="rId20"/>
         </w:object>
       </w:r>
       <w:r>
@@ -6498,7 +6498,7 @@
           <v:shape id="_x0000_i1029" type="#_x0000_t75" style="width:64.5pt;height:116.5pt" o:ole="">
             <v:imagedata r:id="rId21" o:title=""/>
           </v:shape>
-          <o:OLEObject Type="Embed" ProgID="Equation.3" ShapeID="_x0000_i1029" DrawAspect="Content" ObjectID="_1643914078" r:id="rId22"/>
+          <o:OLEObject Type="Embed" ProgID="Equation.3" ShapeID="_x0000_i1029" DrawAspect="Content" ObjectID="_1644619743" r:id="rId22"/>
         </w:object>
       </w:r>
       <w:r>
@@ -6521,7 +6521,7 @@
           <v:shape id="_x0000_i1030" type="#_x0000_t75" style="width:86.5pt;height:106pt" o:ole="">
             <v:imagedata r:id="rId23" o:title=""/>
           </v:shape>
-          <o:OLEObject Type="Embed" ProgID="Equation.3" ShapeID="_x0000_i1030" DrawAspect="Content" ObjectID="_1643914079" r:id="rId24"/>
+          <o:OLEObject Type="Embed" ProgID="Equation.3" ShapeID="_x0000_i1030" DrawAspect="Content" ObjectID="_1644619744" r:id="rId24"/>
         </w:object>
       </w:r>
     </w:p>
@@ -6612,7 +6612,7 @@
           <v:shape id="_x0000_i1031" type="#_x0000_t75" style="width:201pt;height:120.5pt" o:ole="">
             <v:imagedata r:id="rId25" o:title=""/>
           </v:shape>
-          <o:OLEObject Type="Embed" ProgID="Equation.3" ShapeID="_x0000_i1031" DrawAspect="Content" ObjectID="_1643914080" r:id="rId26"/>
+          <o:OLEObject Type="Embed" ProgID="Equation.3" ShapeID="_x0000_i1031" DrawAspect="Content" ObjectID="_1644619745" r:id="rId26"/>
         </w:object>
       </w:r>
     </w:p>
@@ -6715,7 +6715,7 @@
           <v:shape id="_x0000_i1032" type="#_x0000_t75" style="width:218.5pt;height:112.5pt" o:ole="">
             <v:imagedata r:id="rId27" o:title=""/>
           </v:shape>
-          <o:OLEObject Type="Embed" ProgID="Equation.3" ShapeID="_x0000_i1032" DrawAspect="Content" ObjectID="_1643914081" r:id="rId28"/>
+          <o:OLEObject Type="Embed" ProgID="Equation.3" ShapeID="_x0000_i1032" DrawAspect="Content" ObjectID="_1644619746" r:id="rId28"/>
         </w:object>
       </w:r>
     </w:p>
@@ -6767,7 +6767,7 @@
           <v:shape id="_x0000_i1033" type="#_x0000_t75" style="width:275pt;height:108pt" o:ole="">
             <v:imagedata r:id="rId29" o:title=""/>
           </v:shape>
-          <o:OLEObject Type="Embed" ProgID="Equation.3" ShapeID="_x0000_i1033" DrawAspect="Content" ObjectID="_1643914082" r:id="rId30"/>
+          <o:OLEObject Type="Embed" ProgID="Equation.3" ShapeID="_x0000_i1033" DrawAspect="Content" ObjectID="_1644619747" r:id="rId30"/>
         </w:object>
       </w:r>
     </w:p>
@@ -7108,7 +7108,7 @@
           <v:shape id="_x0000_i1034" type="#_x0000_t75" style="width:215pt;height:124.5pt" o:ole="">
             <v:imagedata r:id="rId31" o:title=""/>
           </v:shape>
-          <o:OLEObject Type="Embed" ProgID="Equation.3" ShapeID="_x0000_i1034" DrawAspect="Content" ObjectID="_1643914083" r:id="rId32"/>
+          <o:OLEObject Type="Embed" ProgID="Equation.3" ShapeID="_x0000_i1034" DrawAspect="Content" ObjectID="_1644619748" r:id="rId32"/>
         </w:object>
       </w:r>
       <w:r>
@@ -8071,7 +8071,7 @@
           <v:shape id="_x0000_i1035" type="#_x0000_t75" style="width:227.5pt;height:120.5pt" o:ole="">
             <v:imagedata r:id="rId33" o:title=""/>
           </v:shape>
-          <o:OLEObject Type="Embed" ProgID="Equation.3" ShapeID="_x0000_i1035" DrawAspect="Content" ObjectID="_1643914084" r:id="rId34"/>
+          <o:OLEObject Type="Embed" ProgID="Equation.3" ShapeID="_x0000_i1035" DrawAspect="Content" ObjectID="_1644619749" r:id="rId34"/>
         </w:object>
       </w:r>
     </w:p>
@@ -8383,7 +8383,7 @@
           <v:shape id="_x0000_i1036" type="#_x0000_t75" style="width:221.5pt;height:126.5pt" o:ole="">
             <v:imagedata r:id="rId35" o:title=""/>
           </v:shape>
-          <o:OLEObject Type="Embed" ProgID="Equation.3" ShapeID="_x0000_i1036" DrawAspect="Content" ObjectID="_1643914085" r:id="rId36"/>
+          <o:OLEObject Type="Embed" ProgID="Equation.3" ShapeID="_x0000_i1036" DrawAspect="Content" ObjectID="_1644619750" r:id="rId36"/>
         </w:object>
       </w:r>
     </w:p>
@@ -9138,7 +9138,7 @@
           <v:shape id="_x0000_i1037" type="#_x0000_t75" style="width:269pt;height:126pt" o:ole="">
             <v:imagedata r:id="rId38" o:title=""/>
           </v:shape>
-          <o:OLEObject Type="Embed" ProgID="Equation.3" ShapeID="_x0000_i1037" DrawAspect="Content" ObjectID="_1643914086" r:id="rId39"/>
+          <o:OLEObject Type="Embed" ProgID="Equation.3" ShapeID="_x0000_i1037" DrawAspect="Content" ObjectID="_1644619751" r:id="rId39"/>
         </w:object>
       </w:r>
     </w:p>
@@ -9306,7 +9306,7 @@
           <v:shape id="_x0000_i1038" type="#_x0000_t75" style="width:334.5pt;height:116pt" o:ole="">
             <v:imagedata r:id="rId41" o:title=""/>
           </v:shape>
-          <o:OLEObject Type="Embed" ProgID="Equation.3" ShapeID="_x0000_i1038" DrawAspect="Content" ObjectID="_1643914087" r:id="rId42"/>
+          <o:OLEObject Type="Embed" ProgID="Equation.3" ShapeID="_x0000_i1038" DrawAspect="Content" ObjectID="_1644619752" r:id="rId42"/>
         </w:object>
       </w:r>
     </w:p>
@@ -9483,9 +9483,11 @@
           <v:shape id="_x0000_i1039" type="#_x0000_t75" style="width:341pt;height:158pt" o:ole="">
             <v:imagedata r:id="rId44" o:title=""/>
           </v:shape>
-          <o:OLEObject Type="Embed" ProgID="Equation.3" ShapeID="_x0000_i1039" DrawAspect="Content" ObjectID="_1643914088" r:id="rId45"/>
+          <o:OLEObject Type="Embed" ProgID="Equation.3" ShapeID="_x0000_i1039" DrawAspect="Content" ObjectID="_1644619753" r:id="rId45"/>
         </w:object>
       </w:r>
+      <w:bookmarkStart w:id="0" w:name="_GoBack"/>
+      <w:bookmarkEnd w:id="0"/>
     </w:p>
     <w:p>
       <w:pPr>
@@ -10465,16 +10467,16 @@
           <w:szCs w:val="24"/>
           <w:lang w:val="bg-BG"/>
         </w:rPr>
-        <w:t>За да започнете работа с приложението, първо трябва да бъд</w:t>
-      </w:r>
-      <w:r>
-        <w:rPr>
-          <w:rFonts w:ascii="Arial" w:hAnsi="Arial" w:cs="Arial"/>
-          <w:sz w:val="24"/>
-          <w:szCs w:val="24"/>
-          <w:lang w:val="bg-BG"/>
-        </w:rPr>
-        <w:t>ат</w:t>
+        <w:t>За да започнете работа с приложението, първо трябва да бъ</w:t>
+      </w:r>
+      <w:r>
+        <w:rPr>
+          <w:rFonts w:ascii="Arial" w:hAnsi="Arial" w:cs="Arial"/>
+          <w:sz w:val="24"/>
+          <w:szCs w:val="24"/>
+          <w:lang w:val="bg-BG"/>
+        </w:rPr>
+        <w:t>де създаден</w:t>
       </w:r>
       <w:r>
         <w:rPr>
@@ -10492,16 +10494,7 @@
           <w:szCs w:val="24"/>
           <w:lang w:val="bg-BG"/>
         </w:rPr>
-        <w:t>изчертани</w:t>
-      </w:r>
-      <w:r>
-        <w:rPr>
-          <w:rFonts w:ascii="Arial" w:hAnsi="Arial" w:cs="Arial"/>
-          <w:sz w:val="24"/>
-          <w:szCs w:val="24"/>
-          <w:lang w:val="bg-BG"/>
-        </w:rPr>
-        <w:t xml:space="preserve"> един или повече</w:t>
+        <w:t>и маркиран поне един</w:t>
       </w:r>
       <w:r>
         <w:rPr>
@@ -10519,16 +10512,43 @@
           <w:szCs w:val="24"/>
           <w:lang w:val="bg-BG"/>
         </w:rPr>
-        <w:t>обект</w:t>
-      </w:r>
-      <w:r>
-        <w:rPr>
-          <w:rFonts w:ascii="Arial" w:hAnsi="Arial" w:cs="Arial"/>
-          <w:sz w:val="24"/>
-          <w:szCs w:val="24"/>
-          <w:lang w:val="bg-BG"/>
-        </w:rPr>
-        <w:t>и</w:t>
+        <w:t xml:space="preserve">обект </w:t>
+      </w:r>
+      <w:r>
+        <w:rPr>
+          <w:rFonts w:ascii="Arial" w:hAnsi="Arial" w:cs="Arial"/>
+          <w:sz w:val="24"/>
+          <w:szCs w:val="24"/>
+          <w:lang w:val="bg-BG"/>
+        </w:rPr>
+        <w:t>в модела.</w:t>
+      </w:r>
+      <w:r>
+        <w:rPr>
+          <w:rFonts w:ascii="Arial" w:hAnsi="Arial" w:cs="Arial"/>
+          <w:sz w:val="24"/>
+          <w:szCs w:val="24"/>
+          <w:lang w:val="bg-BG"/>
+        </w:rPr>
+        <w:t xml:space="preserve"> След това се стартира </w:t>
+      </w:r>
+      <w:r>
+        <w:rPr>
+          <w:rFonts w:ascii="Arial" w:hAnsi="Arial" w:cs="Arial"/>
+          <w:sz w:val="24"/>
+          <w:szCs w:val="24"/>
+          <w:lang w:val="bg-BG"/>
+        </w:rPr>
+        <w:t>меню</w:t>
+      </w:r>
+      <w:r>
+        <w:rPr>
+          <w:rFonts w:ascii="Arial" w:hAnsi="Arial" w:cs="Arial"/>
+          <w:sz w:val="24"/>
+          <w:szCs w:val="24"/>
+          <w:lang w:val="bg-BG"/>
+        </w:rPr>
+        <w:t>то</w:t>
       </w:r>
       <w:r>
         <w:rPr>
@@ -10544,24 +10564,6 @@
           <w:rFonts w:ascii="Arial" w:hAnsi="Arial" w:cs="Arial"/>
           <w:sz w:val="24"/>
           <w:szCs w:val="24"/>
-          <w:lang w:val="bg-BG"/>
-        </w:rPr>
-        <w:t>в модела.</w:t>
-      </w:r>
-      <w:r>
-        <w:rPr>
-          <w:rFonts w:ascii="Arial" w:hAnsi="Arial" w:cs="Arial"/>
-          <w:sz w:val="24"/>
-          <w:szCs w:val="24"/>
-          <w:lang w:val="bg-BG"/>
-        </w:rPr>
-        <w:t xml:space="preserve"> Избират се обектите, върху които да бъде приложена трансформацията и се избира меню командата </w:t>
-      </w:r>
-      <w:r>
-        <w:rPr>
-          <w:rFonts w:ascii="Arial" w:hAnsi="Arial" w:cs="Arial"/>
-          <w:sz w:val="24"/>
-          <w:szCs w:val="24"/>
         </w:rPr>
         <w:t>Create Transform Matrix..</w:t>
       </w:r>
@@ -10573,6 +10575,60 @@
           <w:lang w:val="bg-BG"/>
         </w:rPr>
         <w:t>.</w:t>
+      </w:r>
+      <w:r>
+        <w:rPr>
+          <w:rFonts w:ascii="Arial" w:hAnsi="Arial" w:cs="Arial"/>
+          <w:sz w:val="24"/>
+          <w:szCs w:val="24"/>
+          <w:lang w:val="bg-BG"/>
+        </w:rPr>
+        <w:t xml:space="preserve"> ,  като избраните обекти </w:t>
+      </w:r>
+      <w:r>
+        <w:rPr>
+          <w:rFonts w:ascii="Arial" w:hAnsi="Arial" w:cs="Arial"/>
+          <w:sz w:val="24"/>
+          <w:szCs w:val="24"/>
+          <w:lang w:val="bg-BG"/>
+        </w:rPr>
+        <w:t>ще</w:t>
+      </w:r>
+      <w:r>
+        <w:rPr>
+          <w:rFonts w:ascii="Arial" w:hAnsi="Arial" w:cs="Arial"/>
+          <w:sz w:val="24"/>
+          <w:szCs w:val="24"/>
+          <w:lang w:val="bg-BG"/>
+        </w:rPr>
+        <w:t xml:space="preserve"> бъдат трансформирани чрез създадената матрица.</w:t>
+      </w:r>
+      <w:r>
+        <w:rPr>
+          <w:rFonts w:ascii="Arial" w:hAnsi="Arial" w:cs="Arial"/>
+          <w:sz w:val="24"/>
+          <w:szCs w:val="24"/>
+          <w:lang w:val="bg-BG"/>
+        </w:rPr>
+        <w:t xml:space="preserve"> </w:t>
+      </w:r>
+      <w:r>
+        <w:rPr>
+          <w:rFonts w:ascii="Arial" w:hAnsi="Arial" w:cs="Arial"/>
+          <w:sz w:val="24"/>
+          <w:szCs w:val="24"/>
+          <w:lang w:val="bg-BG"/>
+        </w:rPr>
+        <w:t xml:space="preserve">Ако нито един обект не е маркиран, </w:t>
+      </w:r>
+      <w:r>
+        <w:rPr>
+          <w:rFonts w:ascii="Arial" w:hAnsi="Arial" w:cs="Arial"/>
+          <w:sz w:val="24"/>
+          <w:szCs w:val="24"/>
+          <w:lang w:val="bg-BG"/>
+        </w:rPr>
+        <w:t>стартиране на менюто показва съобщение за грешка.</w:t>
       </w:r>
     </w:p>
     <w:p>
@@ -10687,7 +10743,70 @@
           <w:szCs w:val="24"/>
           <w:lang w:val="bg-BG"/>
         </w:rPr>
-        <w:t xml:space="preserve"> за конкретната трансформация.</w:t>
+        <w:t xml:space="preserve"> за конкретната трансформация</w:t>
+      </w:r>
+      <w:r>
+        <w:rPr>
+          <w:rFonts w:ascii="Arial" w:hAnsi="Arial" w:cs="Arial"/>
+          <w:sz w:val="24"/>
+          <w:szCs w:val="24"/>
+          <w:lang w:val="bg-BG"/>
+        </w:rPr>
+        <w:t xml:space="preserve">, други настройки и </w:t>
+      </w:r>
+      <w:r>
+        <w:rPr>
+          <w:rFonts w:ascii="Arial" w:hAnsi="Arial" w:cs="Arial"/>
+          <w:sz w:val="24"/>
+          <w:szCs w:val="24"/>
+          <w:lang w:val="bg-BG"/>
+        </w:rPr>
+        <w:t>стойности</w:t>
+      </w:r>
+      <w:r>
+        <w:rPr>
+          <w:rFonts w:ascii="Arial" w:hAnsi="Arial" w:cs="Arial"/>
+          <w:sz w:val="24"/>
+          <w:szCs w:val="24"/>
+          <w:lang w:val="bg-BG"/>
+        </w:rPr>
+        <w:t>те</w:t>
+      </w:r>
+      <w:r>
+        <w:rPr>
+          <w:rFonts w:ascii="Arial" w:hAnsi="Arial" w:cs="Arial"/>
+          <w:sz w:val="24"/>
+          <w:szCs w:val="24"/>
+          <w:lang w:val="bg-BG"/>
+        </w:rPr>
+        <w:t xml:space="preserve"> на</w:t>
+      </w:r>
+      <w:r>
+        <w:rPr>
+          <w:rFonts w:ascii="Arial" w:hAnsi="Arial" w:cs="Arial"/>
+          <w:sz w:val="24"/>
+          <w:szCs w:val="24"/>
+          <w:lang w:val="bg-BG"/>
+        </w:rPr>
+        <w:t xml:space="preserve"> клетките на</w:t>
+      </w:r>
+      <w:r>
+        <w:rPr>
+          <w:rFonts w:ascii="Arial" w:hAnsi="Arial" w:cs="Arial"/>
+          <w:sz w:val="24"/>
+          <w:szCs w:val="24"/>
+          <w:lang w:val="bg-BG"/>
+        </w:rPr>
+        <w:t xml:space="preserve"> матрицата</w:t>
+      </w:r>
+      <w:r>
+        <w:rPr>
+          <w:rFonts w:ascii="Arial" w:hAnsi="Arial" w:cs="Arial"/>
+          <w:sz w:val="24"/>
+          <w:szCs w:val="24"/>
+          <w:lang w:val="bg-BG"/>
+        </w:rPr>
+        <w:t>.</w:t>
       </w:r>
       <w:r>
         <w:rPr>
@@ -10722,7 +10841,34 @@
           <w:szCs w:val="24"/>
           <w:lang w:val="bg-BG"/>
         </w:rPr>
-        <w:t>където може да се проследява трансформацията върху обкетите, както и конкретните стойности на матрицата.</w:t>
+        <w:t xml:space="preserve">където може да се проследява трансформацията върху </w:t>
+      </w:r>
+      <w:r>
+        <w:rPr>
+          <w:rFonts w:ascii="Arial" w:hAnsi="Arial" w:cs="Arial"/>
+          <w:sz w:val="24"/>
+          <w:szCs w:val="24"/>
+          <w:lang w:val="bg-BG"/>
+        </w:rPr>
+        <w:t>обектите в различни</w:t>
+      </w:r>
+      <w:r>
+        <w:rPr>
+          <w:rFonts w:ascii="Arial" w:hAnsi="Arial" w:cs="Arial"/>
+          <w:sz w:val="24"/>
+          <w:szCs w:val="24"/>
+          <w:lang w:val="bg-BG"/>
+        </w:rPr>
+        <w:t xml:space="preserve"> настройки за визуализация</w:t>
+      </w:r>
+      <w:r>
+        <w:rPr>
+          <w:rFonts w:ascii="Arial" w:hAnsi="Arial" w:cs="Arial"/>
+          <w:sz w:val="24"/>
+          <w:szCs w:val="24"/>
+          <w:lang w:val="bg-BG"/>
+        </w:rPr>
+        <w:t>.</w:t>
       </w:r>
     </w:p>
     <w:p>
@@ -10749,16 +10895,63 @@
           <w:szCs w:val="24"/>
           <w:lang w:val="bg-BG"/>
         </w:rPr>
-        <w:t xml:space="preserve"> – От тази група може да се добавят, премахват и редактират трансформационни матрици. Съдържа </w:t>
-      </w:r>
-      <w:r>
-        <w:rPr>
-          <w:rFonts w:ascii="Arial" w:hAnsi="Arial" w:cs="Arial"/>
-          <w:sz w:val="24"/>
-          <w:szCs w:val="24"/>
-          <w:lang w:val="bg-BG"/>
-        </w:rPr>
-        <w:t xml:space="preserve">таблица </w:t>
+        <w:t xml:space="preserve"> – От тази група може да се добавят, премахват и редактират трансформационни матрици. </w:t>
+      </w:r>
+      <w:r>
+        <w:rPr>
+          <w:rFonts w:ascii="Arial" w:hAnsi="Arial" w:cs="Arial"/>
+          <w:sz w:val="24"/>
+          <w:szCs w:val="24"/>
+          <w:lang w:val="bg-BG"/>
+        </w:rPr>
+        <w:t xml:space="preserve">Първо е дадена възможност за </w:t>
+      </w:r>
+      <w:r>
+        <w:rPr>
+          <w:rFonts w:ascii="Arial" w:hAnsi="Arial" w:cs="Arial"/>
+          <w:sz w:val="24"/>
+          <w:szCs w:val="24"/>
+          <w:lang w:val="bg-BG"/>
+        </w:rPr>
+        <w:lastRenderedPageBreak/>
+        <w:t>определяне на центъра на координатната система, в която е трансформацията. Потребителят може да избира между глобалния център на модела, както и точките на центъра и на ъглите на обграждащия куб.</w:t>
+      </w:r>
+      <w:r>
+        <w:rPr>
+          <w:rFonts w:ascii="Arial" w:hAnsi="Arial" w:cs="Arial"/>
+          <w:sz w:val="24"/>
+          <w:szCs w:val="24"/>
+          <w:lang w:val="bg-BG"/>
+        </w:rPr>
+        <w:br/>
+        <w:t xml:space="preserve">Следва </w:t>
+      </w:r>
+      <w:r>
+        <w:rPr>
+          <w:rFonts w:ascii="Arial" w:hAnsi="Arial" w:cs="Arial"/>
+          <w:sz w:val="24"/>
+          <w:szCs w:val="24"/>
+          <w:lang w:val="bg-BG"/>
+        </w:rPr>
+        <w:t>таблица</w:t>
+      </w:r>
+      <w:r>
+        <w:rPr>
+          <w:rFonts w:ascii="Arial" w:hAnsi="Arial" w:cs="Arial"/>
+          <w:sz w:val="24"/>
+          <w:szCs w:val="24"/>
+          <w:lang w:val="bg-BG"/>
+        </w:rPr>
+        <w:t>та</w:t>
+      </w:r>
+      <w:r>
+        <w:rPr>
+          <w:rFonts w:ascii="Arial" w:hAnsi="Arial" w:cs="Arial"/>
+          <w:sz w:val="24"/>
+          <w:szCs w:val="24"/>
+          <w:lang w:val="bg-BG"/>
+        </w:rPr>
+        <w:t xml:space="preserve"> </w:t>
       </w:r>
       <w:r>
         <w:rPr>
@@ -10802,8 +10995,16 @@
           <w:szCs w:val="24"/>
           <w:lang w:val="bg-BG"/>
         </w:rPr>
-        <w:lastRenderedPageBreak/>
-        <w:t>информация за резултата от умножението на матриците.</w:t>
+        <w:t>данните</w:t>
+      </w:r>
+      <w:r>
+        <w:rPr>
+          <w:rFonts w:ascii="Arial" w:hAnsi="Arial" w:cs="Arial"/>
+          <w:sz w:val="24"/>
+          <w:szCs w:val="24"/>
+          <w:lang w:val="bg-BG"/>
+        </w:rPr>
+        <w:t xml:space="preserve"> за резултата от умножението на матриците.</w:t>
       </w:r>
       <w:r>
         <w:rPr>
@@ -10820,7 +11021,79 @@
           <w:szCs w:val="24"/>
           <w:lang w:val="bg-BG"/>
         </w:rPr>
-        <w:t xml:space="preserve">За всеки ред в списъка се съдържа информация за последователността на трансформацията, дали да се прилага при създаване на резултата, както и име. Ако списъкът е сортиран по колоната </w:t>
+        <w:t xml:space="preserve">За всеки ред в списъка се съдържа информация за последователността на трансформацията, дали да се прилага при </w:t>
+      </w:r>
+      <w:r>
+        <w:rPr>
+          <w:rFonts w:ascii="Arial" w:hAnsi="Arial" w:cs="Arial"/>
+          <w:sz w:val="24"/>
+          <w:szCs w:val="24"/>
+          <w:lang w:val="bg-BG"/>
+        </w:rPr>
+        <w:t>пресмятане</w:t>
+      </w:r>
+      <w:r>
+        <w:rPr>
+          <w:rFonts w:ascii="Arial" w:hAnsi="Arial" w:cs="Arial"/>
+          <w:sz w:val="24"/>
+          <w:szCs w:val="24"/>
+          <w:lang w:val="bg-BG"/>
+        </w:rPr>
+        <w:t xml:space="preserve"> на резултата, както и име</w:t>
+      </w:r>
+      <w:r>
+        <w:rPr>
+          <w:rFonts w:ascii="Arial" w:hAnsi="Arial" w:cs="Arial"/>
+          <w:sz w:val="24"/>
+          <w:szCs w:val="24"/>
+          <w:lang w:val="bg-BG"/>
+        </w:rPr>
+        <w:t>то ѝ</w:t>
+      </w:r>
+      <w:r>
+        <w:rPr>
+          <w:rFonts w:ascii="Arial" w:hAnsi="Arial" w:cs="Arial"/>
+          <w:sz w:val="24"/>
+          <w:szCs w:val="24"/>
+          <w:lang w:val="bg-BG"/>
+        </w:rPr>
+        <w:t xml:space="preserve">. </w:t>
+      </w:r>
+      <w:r>
+        <w:rPr>
+          <w:rFonts w:ascii="Arial" w:hAnsi="Arial" w:cs="Arial"/>
+          <w:sz w:val="24"/>
+          <w:szCs w:val="24"/>
+          <w:lang w:val="bg-BG"/>
+        </w:rPr>
+        <w:t>С</w:t>
+      </w:r>
+      <w:r>
+        <w:rPr>
+          <w:rFonts w:ascii="Arial" w:hAnsi="Arial" w:cs="Arial"/>
+          <w:sz w:val="24"/>
+          <w:szCs w:val="24"/>
+          <w:lang w:val="bg-BG"/>
+        </w:rPr>
+        <w:t xml:space="preserve">писъкът </w:t>
+      </w:r>
+      <w:r>
+        <w:rPr>
+          <w:rFonts w:ascii="Arial" w:hAnsi="Arial" w:cs="Arial"/>
+          <w:sz w:val="24"/>
+          <w:szCs w:val="24"/>
+          <w:lang w:val="bg-BG"/>
+        </w:rPr>
+        <w:t xml:space="preserve">винаги </w:t>
+      </w:r>
+      <w:r>
+        <w:rPr>
+          <w:rFonts w:ascii="Arial" w:hAnsi="Arial" w:cs="Arial"/>
+          <w:sz w:val="24"/>
+          <w:szCs w:val="24"/>
+          <w:lang w:val="bg-BG"/>
+        </w:rPr>
+        <w:t xml:space="preserve">е сортиран по колоната </w:t>
       </w:r>
       <w:r>
         <w:rPr>
@@ -10837,7 +11110,79 @@
           <w:szCs w:val="24"/>
           <w:lang w:val="bg-BG"/>
         </w:rPr>
-        <w:t xml:space="preserve">, последователността на трансформациите може да се променя чрез влачене с мишката. </w:t>
+        <w:t>,</w:t>
+      </w:r>
+      <w:r>
+        <w:rPr>
+          <w:rFonts w:ascii="Arial" w:hAnsi="Arial" w:cs="Arial"/>
+          <w:sz w:val="24"/>
+          <w:szCs w:val="24"/>
+          <w:lang w:val="bg-BG"/>
+        </w:rPr>
+        <w:t xml:space="preserve"> и</w:t>
+      </w:r>
+      <w:r>
+        <w:rPr>
+          <w:rFonts w:ascii="Arial" w:hAnsi="Arial" w:cs="Arial"/>
+          <w:sz w:val="24"/>
+          <w:szCs w:val="24"/>
+          <w:lang w:val="bg-BG"/>
+        </w:rPr>
+        <w:t xml:space="preserve"> </w:t>
+      </w:r>
+      <w:r>
+        <w:rPr>
+          <w:rFonts w:ascii="Arial" w:hAnsi="Arial" w:cs="Arial"/>
+          <w:sz w:val="24"/>
+          <w:szCs w:val="24"/>
+          <w:lang w:val="bg-BG"/>
+        </w:rPr>
+        <w:t xml:space="preserve">чрез </w:t>
+      </w:r>
+      <w:r>
+        <w:rPr>
+          <w:rFonts w:ascii="Arial" w:hAnsi="Arial" w:cs="Arial"/>
+          <w:sz w:val="24"/>
+          <w:szCs w:val="24"/>
+          <w:lang w:val="bg-BG"/>
+        </w:rPr>
+        <w:t>влачене с мишката</w:t>
+      </w:r>
+      <w:r>
+        <w:rPr>
+          <w:rFonts w:ascii="Arial" w:hAnsi="Arial" w:cs="Arial"/>
+          <w:sz w:val="24"/>
+          <w:szCs w:val="24"/>
+          <w:lang w:val="bg-BG"/>
+        </w:rPr>
+        <w:t xml:space="preserve"> на някой от редовете, </w:t>
+      </w:r>
+      <w:r>
+        <w:rPr>
+          <w:rFonts w:ascii="Arial" w:hAnsi="Arial" w:cs="Arial"/>
+          <w:sz w:val="24"/>
+          <w:szCs w:val="24"/>
+          <w:lang w:val="bg-BG"/>
+        </w:rPr>
+        <w:t>последователността на трансформациите</w:t>
+      </w:r>
+      <w:r>
+        <w:rPr>
+          <w:rFonts w:ascii="Arial" w:hAnsi="Arial" w:cs="Arial"/>
+          <w:sz w:val="24"/>
+          <w:szCs w:val="24"/>
+          <w:lang w:val="bg-BG"/>
+        </w:rPr>
+        <w:t xml:space="preserve"> </w:t>
+      </w:r>
+      <w:r>
+        <w:rPr>
+          <w:rFonts w:ascii="Arial" w:hAnsi="Arial" w:cs="Arial"/>
+          <w:sz w:val="24"/>
+          <w:szCs w:val="24"/>
+          <w:lang w:val="bg-BG"/>
+        </w:rPr>
+        <w:t xml:space="preserve">се променя. </w:t>
       </w:r>
       <w:proofErr w:type="spellStart"/>
       <w:r>
@@ -10874,7 +11219,61 @@
           <w:szCs w:val="24"/>
           <w:lang w:val="bg-BG"/>
         </w:rPr>
-        <w:t xml:space="preserve">показва дали конкретната трансформация е част от композицията или не се включва към момента. Последната колона </w:t>
+        <w:t xml:space="preserve">показва дали конкретната трансформация </w:t>
+      </w:r>
+      <w:r>
+        <w:rPr>
+          <w:rFonts w:ascii="Arial" w:hAnsi="Arial" w:cs="Arial"/>
+          <w:sz w:val="24"/>
+          <w:szCs w:val="24"/>
+          <w:lang w:val="bg-BG"/>
+        </w:rPr>
+        <w:t xml:space="preserve">да </w:t>
+      </w:r>
+      <w:r>
+        <w:rPr>
+          <w:rFonts w:ascii="Arial" w:hAnsi="Arial" w:cs="Arial"/>
+          <w:sz w:val="24"/>
+          <w:szCs w:val="24"/>
+          <w:lang w:val="bg-BG"/>
+        </w:rPr>
+        <w:t xml:space="preserve">е част от композицията или </w:t>
+      </w:r>
+      <w:r>
+        <w:rPr>
+          <w:rFonts w:ascii="Arial" w:hAnsi="Arial" w:cs="Arial"/>
+          <w:sz w:val="24"/>
+          <w:szCs w:val="24"/>
+          <w:lang w:val="bg-BG"/>
+        </w:rPr>
+        <w:t xml:space="preserve">да </w:t>
+      </w:r>
+      <w:r>
+        <w:rPr>
+          <w:rFonts w:ascii="Arial" w:hAnsi="Arial" w:cs="Arial"/>
+          <w:sz w:val="24"/>
+          <w:szCs w:val="24"/>
+          <w:lang w:val="bg-BG"/>
+        </w:rPr>
+        <w:t xml:space="preserve">не се </w:t>
+      </w:r>
+      <w:r>
+        <w:rPr>
+          <w:rFonts w:ascii="Arial" w:hAnsi="Arial" w:cs="Arial"/>
+          <w:sz w:val="24"/>
+          <w:szCs w:val="24"/>
+          <w:lang w:val="bg-BG"/>
+        </w:rPr>
+        <w:t>пресмята</w:t>
+      </w:r>
+      <w:r>
+        <w:rPr>
+          <w:rFonts w:ascii="Arial" w:hAnsi="Arial" w:cs="Arial"/>
+          <w:sz w:val="24"/>
+          <w:szCs w:val="24"/>
+          <w:lang w:val="bg-BG"/>
+        </w:rPr>
+        <w:t xml:space="preserve">. Последната колона </w:t>
       </w:r>
       <w:r>
         <w:rPr>
@@ -10909,16 +11308,43 @@
           <w:szCs w:val="24"/>
           <w:lang w:val="bg-BG"/>
         </w:rPr>
-        <w:t xml:space="preserve"> име на </w:t>
-      </w:r>
-      <w:r>
-        <w:rPr>
-          <w:rFonts w:ascii="Arial" w:hAnsi="Arial" w:cs="Arial"/>
-          <w:sz w:val="24"/>
-          <w:szCs w:val="24"/>
-          <w:lang w:val="bg-BG"/>
-        </w:rPr>
-        <w:t xml:space="preserve">съответната матрица. Следва бутон за добавяне на нова матрица – </w:t>
+        <w:t xml:space="preserve"> име </w:t>
+      </w:r>
+      <w:r>
+        <w:rPr>
+          <w:rFonts w:ascii="Arial" w:hAnsi="Arial" w:cs="Arial"/>
+          <w:sz w:val="24"/>
+          <w:szCs w:val="24"/>
+          <w:lang w:val="bg-BG"/>
+        </w:rPr>
+        <w:t>на матрицата</w:t>
+      </w:r>
+      <w:r>
+        <w:rPr>
+          <w:rFonts w:ascii="Arial" w:hAnsi="Arial" w:cs="Arial"/>
+          <w:sz w:val="24"/>
+          <w:szCs w:val="24"/>
+          <w:lang w:val="bg-BG"/>
+        </w:rPr>
+        <w:t>.</w:t>
+      </w:r>
+      <w:r>
+        <w:rPr>
+          <w:rFonts w:ascii="Arial" w:hAnsi="Arial" w:cs="Arial"/>
+          <w:sz w:val="24"/>
+          <w:szCs w:val="24"/>
+          <w:lang w:val="bg-BG"/>
+        </w:rPr>
+        <w:br/>
+      </w:r>
+      <w:r>
+        <w:rPr>
+          <w:rFonts w:ascii="Arial" w:hAnsi="Arial" w:cs="Arial"/>
+          <w:sz w:val="24"/>
+          <w:szCs w:val="24"/>
+          <w:lang w:val="bg-BG"/>
+        </w:rPr>
+        <w:t xml:space="preserve">Следва бутон за добавяне на нова матрица – </w:t>
       </w:r>
       <w:r>
         <w:rPr>
@@ -10935,7 +11361,70 @@
           <w:szCs w:val="24"/>
           <w:lang w:val="bg-BG"/>
         </w:rPr>
-        <w:t xml:space="preserve">При натискането му потребителя въвежда името на следващата трансформация. След него е бутона </w:t>
+        <w:t>При натискането му</w:t>
+      </w:r>
+      <w:r>
+        <w:rPr>
+          <w:rFonts w:ascii="Arial" w:hAnsi="Arial" w:cs="Arial"/>
+          <w:sz w:val="24"/>
+          <w:szCs w:val="24"/>
+          <w:lang w:val="bg-BG"/>
+        </w:rPr>
+        <w:t>,</w:t>
+      </w:r>
+      <w:r>
+        <w:rPr>
+          <w:rFonts w:ascii="Arial" w:hAnsi="Arial" w:cs="Arial"/>
+          <w:sz w:val="24"/>
+          <w:szCs w:val="24"/>
+          <w:lang w:val="bg-BG"/>
+        </w:rPr>
+        <w:t xml:space="preserve"> потребителя</w:t>
+      </w:r>
+      <w:r>
+        <w:rPr>
+          <w:rFonts w:ascii="Arial" w:hAnsi="Arial" w:cs="Arial"/>
+          <w:sz w:val="24"/>
+          <w:szCs w:val="24"/>
+          <w:lang w:val="bg-BG"/>
+        </w:rPr>
+        <w:t>т</w:t>
+      </w:r>
+      <w:r>
+        <w:rPr>
+          <w:rFonts w:ascii="Arial" w:hAnsi="Arial" w:cs="Arial"/>
+          <w:sz w:val="24"/>
+          <w:szCs w:val="24"/>
+          <w:lang w:val="bg-BG"/>
+        </w:rPr>
+        <w:t xml:space="preserve"> въвежда името на следващата трансформация</w:t>
+      </w:r>
+      <w:r>
+        <w:rPr>
+          <w:rFonts w:ascii="Arial" w:hAnsi="Arial" w:cs="Arial"/>
+          <w:sz w:val="24"/>
+          <w:szCs w:val="24"/>
+          <w:lang w:val="bg-BG"/>
+        </w:rPr>
+        <w:t xml:space="preserve"> в диалог. Ако такова име вече съществува, диалога се показва наново до въвеждане на валидно име или отказ</w:t>
+      </w:r>
+      <w:r>
+        <w:rPr>
+          <w:rFonts w:ascii="Arial" w:hAnsi="Arial" w:cs="Arial"/>
+          <w:sz w:val="24"/>
+          <w:szCs w:val="24"/>
+          <w:lang w:val="bg-BG"/>
+        </w:rPr>
+        <w:t xml:space="preserve"> от операцията</w:t>
+      </w:r>
+      <w:r>
+        <w:rPr>
+          <w:rFonts w:ascii="Arial" w:hAnsi="Arial" w:cs="Arial"/>
+          <w:sz w:val="24"/>
+          <w:szCs w:val="24"/>
+          <w:lang w:val="bg-BG"/>
+        </w:rPr>
+        <w:t xml:space="preserve">. След него е бутона </w:t>
       </w:r>
       <w:r>
         <w:rPr>
@@ -10952,7 +11441,43 @@
           <w:szCs w:val="24"/>
           <w:lang w:val="bg-BG"/>
         </w:rPr>
-        <w:t xml:space="preserve">чрез който може да се редактира името на вече създадена трансформационна матрица. Бутона </w:t>
+        <w:t xml:space="preserve">чрез който може да се редактира името на </w:t>
+      </w:r>
+      <w:r>
+        <w:rPr>
+          <w:rFonts w:ascii="Arial" w:hAnsi="Arial" w:cs="Arial"/>
+          <w:sz w:val="24"/>
+          <w:szCs w:val="24"/>
+          <w:lang w:val="bg-BG"/>
+        </w:rPr>
+        <w:t xml:space="preserve">избраната в </w:t>
+      </w:r>
+      <w:r>
+        <w:rPr>
+          <w:rFonts w:ascii="Arial" w:hAnsi="Arial" w:cs="Arial"/>
+          <w:sz w:val="24"/>
+          <w:szCs w:val="24"/>
+          <w:lang w:val="bg-BG"/>
+        </w:rPr>
+        <w:t>трансформационна матрица</w:t>
+      </w:r>
+      <w:r>
+        <w:rPr>
+          <w:rFonts w:ascii="Arial" w:hAnsi="Arial" w:cs="Arial"/>
+          <w:sz w:val="24"/>
+          <w:szCs w:val="24"/>
+          <w:lang w:val="bg-BG"/>
+        </w:rPr>
+        <w:t>. Това става през диалог, аналогичен на този за добавяне</w:t>
+      </w:r>
+      <w:r>
+        <w:rPr>
+          <w:rFonts w:ascii="Arial" w:hAnsi="Arial" w:cs="Arial"/>
+          <w:sz w:val="24"/>
+          <w:szCs w:val="24"/>
+          <w:lang w:val="bg-BG"/>
+        </w:rPr>
+        <w:t xml:space="preserve">. Бутона </w:t>
       </w:r>
       <w:r>
         <w:rPr>
@@ -10969,7 +11494,25 @@
           <w:szCs w:val="24"/>
           <w:lang w:val="bg-BG"/>
         </w:rPr>
-        <w:t>изтрива селектираната матрица от списъка за трансформация.</w:t>
+        <w:t>изтрива селектираната матрица от списъка</w:t>
+      </w:r>
+      <w:r>
+        <w:rPr>
+          <w:rFonts w:ascii="Arial" w:hAnsi="Arial" w:cs="Arial"/>
+          <w:sz w:val="24"/>
+          <w:szCs w:val="24"/>
+          <w:lang w:val="bg-BG"/>
+        </w:rPr>
+        <w:t xml:space="preserve"> с трансформации</w:t>
+      </w:r>
+      <w:r>
+        <w:rPr>
+          <w:rFonts w:ascii="Arial" w:hAnsi="Arial" w:cs="Arial"/>
+          <w:sz w:val="24"/>
+          <w:szCs w:val="24"/>
+          <w:lang w:val="bg-BG"/>
+        </w:rPr>
+        <w:t>.</w:t>
       </w:r>
     </w:p>
     <w:p>
@@ -11012,6 +11555,24 @@
           <w:rFonts w:ascii="Arial" w:hAnsi="Arial" w:cs="Arial"/>
           <w:sz w:val="24"/>
           <w:szCs w:val="24"/>
+          <w:lang w:val="bg-BG"/>
+        </w:rPr>
+        <w:t>т данните на трансформационната матрица</w:t>
+      </w:r>
+      <w:r>
+        <w:rPr>
+          <w:rFonts w:ascii="Arial" w:hAnsi="Arial" w:cs="Arial"/>
+          <w:sz w:val="24"/>
+          <w:szCs w:val="24"/>
+          <w:lang w:val="bg-BG"/>
+        </w:rPr>
+        <w:t>.</w:t>
+      </w:r>
+      <w:r>
+        <w:rPr>
+          <w:rFonts w:ascii="Arial" w:hAnsi="Arial" w:cs="Arial"/>
+          <w:sz w:val="24"/>
+          <w:szCs w:val="24"/>
         </w:rPr>
         <w:t xml:space="preserve"> </w:t>
       </w:r>
@@ -11022,13 +11583,58 @@
           <w:szCs w:val="24"/>
           <w:lang w:val="bg-BG"/>
         </w:rPr>
-        <w:t>съответната информацията.</w:t>
-      </w:r>
-      <w:r>
-        <w:rPr>
-          <w:rFonts w:ascii="Arial" w:hAnsi="Arial" w:cs="Arial"/>
-          <w:sz w:val="24"/>
-          <w:szCs w:val="24"/>
+        <w:t>Ако е избран ред с трансформация</w:t>
+      </w:r>
+      <w:r>
+        <w:rPr>
+          <w:rFonts w:ascii="Arial" w:hAnsi="Arial" w:cs="Arial"/>
+          <w:sz w:val="24"/>
+          <w:szCs w:val="24"/>
+          <w:lang w:val="bg-BG"/>
+        </w:rPr>
+        <w:t xml:space="preserve"> от композицията</w:t>
+      </w:r>
+      <w:r>
+        <w:rPr>
+          <w:rFonts w:ascii="Arial" w:hAnsi="Arial" w:cs="Arial"/>
+          <w:sz w:val="24"/>
+          <w:szCs w:val="24"/>
+          <w:lang w:val="bg-BG"/>
+        </w:rPr>
+        <w:t xml:space="preserve">, то </w:t>
+      </w:r>
+      <w:r>
+        <w:rPr>
+          <w:rFonts w:ascii="Arial" w:hAnsi="Arial" w:cs="Arial"/>
+          <w:sz w:val="24"/>
+          <w:szCs w:val="24"/>
+          <w:lang w:val="bg-BG"/>
+        </w:rPr>
+        <w:t xml:space="preserve">групата се нарича </w:t>
+      </w:r>
+      <w:r>
+        <w:rPr>
+          <w:rFonts w:ascii="Arial" w:hAnsi="Arial" w:cs="Arial"/>
+          <w:sz w:val="24"/>
+          <w:szCs w:val="24"/>
+        </w:rPr>
+        <w:t>Transform</w:t>
+      </w:r>
+      <w:r>
+        <w:rPr>
+          <w:rFonts w:ascii="Arial" w:hAnsi="Arial" w:cs="Arial"/>
+          <w:sz w:val="24"/>
+          <w:szCs w:val="24"/>
+          <w:lang w:val="bg-BG"/>
+        </w:rPr>
+        <w:t xml:space="preserve"> и дава възможност за редактиране матрицата.</w:t>
+      </w:r>
+      <w:r>
+        <w:rPr>
+          <w:rFonts w:ascii="Arial" w:hAnsi="Arial" w:cs="Arial"/>
+          <w:sz w:val="24"/>
+          <w:szCs w:val="24"/>
+          <w:lang w:val="bg-BG"/>
         </w:rPr>
         <w:t xml:space="preserve"> </w:t>
       </w:r>
@@ -11039,50 +11645,6 @@
           <w:szCs w:val="24"/>
           <w:lang w:val="bg-BG"/>
         </w:rPr>
-        <w:t xml:space="preserve">Ако е избран ред с трансформация, то </w:t>
-      </w:r>
-      <w:r>
-        <w:rPr>
-          <w:rFonts w:ascii="Arial" w:hAnsi="Arial" w:cs="Arial"/>
-          <w:sz w:val="24"/>
-          <w:szCs w:val="24"/>
-          <w:lang w:val="bg-BG"/>
-        </w:rPr>
-        <w:t xml:space="preserve">групата се нарича </w:t>
-      </w:r>
-      <w:r>
-        <w:rPr>
-          <w:rFonts w:ascii="Arial" w:hAnsi="Arial" w:cs="Arial"/>
-          <w:sz w:val="24"/>
-          <w:szCs w:val="24"/>
-        </w:rPr>
-        <w:t>Transform</w:t>
-      </w:r>
-      <w:r>
-        <w:rPr>
-          <w:rFonts w:ascii="Arial" w:hAnsi="Arial" w:cs="Arial"/>
-          <w:sz w:val="24"/>
-          <w:szCs w:val="24"/>
-          <w:lang w:val="bg-BG"/>
-        </w:rPr>
-        <w:t xml:space="preserve"> и дава възможност за редактиране матрицата.</w:t>
-      </w:r>
-      <w:r>
-        <w:rPr>
-          <w:rFonts w:ascii="Arial" w:hAnsi="Arial" w:cs="Arial"/>
-          <w:sz w:val="24"/>
-          <w:szCs w:val="24"/>
-          <w:lang w:val="bg-BG"/>
-        </w:rPr>
-        <w:t xml:space="preserve"> </w:t>
-      </w:r>
-      <w:r>
-        <w:rPr>
-          <w:rFonts w:ascii="Arial" w:hAnsi="Arial" w:cs="Arial"/>
-          <w:sz w:val="24"/>
-          <w:szCs w:val="24"/>
-          <w:lang w:val="bg-BG"/>
-        </w:rPr>
         <w:t xml:space="preserve">Първо е изписано името на трансформацията. Следва контролата </w:t>
       </w:r>
       <w:r>
@@ -11100,7 +11662,25 @@
           <w:szCs w:val="24"/>
           <w:lang w:val="bg-BG"/>
         </w:rPr>
-        <w:t xml:space="preserve"> което определя типа на трансформацията. Различните типове трансформации определят изгледа на останалата част от </w:t>
+        <w:t xml:space="preserve"> ко</w:t>
+      </w:r>
+      <w:r>
+        <w:rPr>
+          <w:rFonts w:ascii="Arial" w:hAnsi="Arial" w:cs="Arial"/>
+          <w:sz w:val="24"/>
+          <w:szCs w:val="24"/>
+          <w:lang w:val="bg-BG"/>
+        </w:rPr>
+        <w:t>я</w:t>
+      </w:r>
+      <w:r>
+        <w:rPr>
+          <w:rFonts w:ascii="Arial" w:hAnsi="Arial" w:cs="Arial"/>
+          <w:sz w:val="24"/>
+          <w:szCs w:val="24"/>
+          <w:lang w:val="bg-BG"/>
+        </w:rPr>
+        <w:t xml:space="preserve">то определя типа на трансформацията. Различните типове трансформации определят изгледа на останалата част от </w:t>
       </w:r>
       <w:r>
         <w:rPr>
@@ -11153,7 +11733,61 @@
           <w:szCs w:val="24"/>
           <w:lang w:val="bg-BG"/>
         </w:rPr>
-        <w:t xml:space="preserve">Този тип трансформация завърта геометричната фигура по зададен вектор и ъгъл на ротация. При избирането на ротация, от група с радио бутони </w:t>
+        <w:t xml:space="preserve">Този тип трансформация </w:t>
+      </w:r>
+      <w:r>
+        <w:rPr>
+          <w:rFonts w:ascii="Arial" w:hAnsi="Arial" w:cs="Arial"/>
+          <w:sz w:val="24"/>
+          <w:szCs w:val="24"/>
+          <w:lang w:val="bg-BG"/>
+        </w:rPr>
+        <w:t>върти</w:t>
+      </w:r>
+      <w:r>
+        <w:rPr>
+          <w:rFonts w:ascii="Arial" w:hAnsi="Arial" w:cs="Arial"/>
+          <w:sz w:val="24"/>
+          <w:szCs w:val="24"/>
+          <w:lang w:val="bg-BG"/>
+        </w:rPr>
+        <w:t xml:space="preserve"> геометричната фигура по зададен вектор и ъгъл на ротация. </w:t>
+      </w:r>
+      <w:r>
+        <w:rPr>
+          <w:rFonts w:ascii="Arial" w:hAnsi="Arial" w:cs="Arial"/>
+          <w:sz w:val="24"/>
+          <w:szCs w:val="24"/>
+          <w:lang w:val="bg-BG"/>
+        </w:rPr>
+        <w:t>О</w:t>
+      </w:r>
+      <w:r>
+        <w:rPr>
+          <w:rFonts w:ascii="Arial" w:hAnsi="Arial" w:cs="Arial"/>
+          <w:sz w:val="24"/>
+          <w:szCs w:val="24"/>
+          <w:lang w:val="bg-BG"/>
+        </w:rPr>
+        <w:t>т</w:t>
+      </w:r>
+      <w:r>
+        <w:rPr>
+          <w:rFonts w:ascii="Arial" w:hAnsi="Arial" w:cs="Arial"/>
+          <w:sz w:val="24"/>
+          <w:szCs w:val="24"/>
+          <w:lang w:val="bg-BG"/>
+        </w:rPr>
+        <w:t xml:space="preserve"> показаната</w:t>
+      </w:r>
+      <w:r>
+        <w:rPr>
+          <w:rFonts w:ascii="Arial" w:hAnsi="Arial" w:cs="Arial"/>
+          <w:sz w:val="24"/>
+          <w:szCs w:val="24"/>
+          <w:lang w:val="bg-BG"/>
+        </w:rPr>
+        <w:t xml:space="preserve"> група с радио бутони </w:t>
       </w:r>
       <w:r>
         <w:rPr>
@@ -11258,7 +11892,25 @@
           <w:szCs w:val="24"/>
           <w:lang w:val="bg-BG"/>
         </w:rPr>
-        <w:t xml:space="preserve"> потребителят може да конфигурира вектор, който да служи за ос. За тази цел контролите за въвеждане на цяло число на следващия, с етикети </w:t>
+        <w:t xml:space="preserve"> потребителят може да конфигурира вектор, който да служи за ос. За тази цел контролите за въвеждане на цяло число на следващия</w:t>
+      </w:r>
+      <w:r>
+        <w:rPr>
+          <w:rFonts w:ascii="Arial" w:hAnsi="Arial" w:cs="Arial"/>
+          <w:sz w:val="24"/>
+          <w:szCs w:val="24"/>
+          <w:lang w:val="bg-BG"/>
+        </w:rPr>
+        <w:t xml:space="preserve"> ред</w:t>
+      </w:r>
+      <w:r>
+        <w:rPr>
+          <w:rFonts w:ascii="Arial" w:hAnsi="Arial" w:cs="Arial"/>
+          <w:sz w:val="24"/>
+          <w:szCs w:val="24"/>
+          <w:lang w:val="bg-BG"/>
+        </w:rPr>
+        <w:t xml:space="preserve">, с етикети </w:t>
       </w:r>
       <w:r>
         <w:rPr>
@@ -11346,7 +11998,25 @@
           <w:szCs w:val="24"/>
           <w:lang w:val="bg-BG"/>
         </w:rPr>
-        <w:t xml:space="preserve"> вектор води до /???????</w:t>
+        <w:t xml:space="preserve"> вектор води до </w:t>
+      </w:r>
+      <w:r>
+        <w:rPr>
+          <w:rFonts w:ascii="Arial" w:hAnsi="Arial" w:cs="Arial"/>
+          <w:sz w:val="24"/>
+          <w:szCs w:val="24"/>
+          <w:lang w:val="bg-BG"/>
+        </w:rPr>
+        <w:t>създаване на неортогонална матрица</w:t>
+      </w:r>
+      <w:r>
+        <w:rPr>
+          <w:rFonts w:ascii="Arial" w:hAnsi="Arial" w:cs="Arial"/>
+          <w:sz w:val="24"/>
+          <w:szCs w:val="24"/>
+          <w:lang w:val="bg-BG"/>
+        </w:rPr>
+        <w:t xml:space="preserve"> – скалиране по оста на ротация</w:t>
       </w:r>
       <w:r>
         <w:rPr>
@@ -11520,7 +12190,17 @@
           <w:szCs w:val="24"/>
           <w:lang w:val="bg-BG"/>
         </w:rPr>
-        <w:t xml:space="preserve"> векторите, които дефинират матрицата. За всеки един от векторите потребителят може да въведе реално число – скалар, с което да бъде умножен. Следва контрола, в която може да се отбележи дали скалирането да е симетрично или асиметрично. Ако се избере симетрично скалиране, след всяка промяна на някоя от стойностите, тя автоматично ще се </w:t>
+        <w:t xml:space="preserve"> векторите, които дефинират матрицата. За всеки един от векторите потребителят може да въведе </w:t>
+      </w:r>
+      <w:r>
+        <w:rPr>
+          <w:rFonts w:ascii="Arial" w:hAnsi="Arial" w:cs="Arial"/>
+          <w:sz w:val="24"/>
+          <w:szCs w:val="24"/>
+          <w:lang w:val="bg-BG"/>
+        </w:rPr>
+        <w:lastRenderedPageBreak/>
+        <w:t xml:space="preserve">реално число – скалар, с което да бъде умножен. Следва контрола, в която може да се отбележи дали скалирането да е симетрично или асиметрично. Ако се избере симетрично скалиране, след всяка промяна на някоя от стойностите, тя автоматично ще се </w:t>
       </w:r>
       <w:r>
         <w:rPr>
@@ -11593,17 +12273,25 @@
           <w:szCs w:val="24"/>
           <w:lang w:val="bg-BG"/>
         </w:rPr>
-        <w:t xml:space="preserve">използват матрична трансформация, за да дефинират ориентацията и позицията си координатната система на модела. </w:t>
-      </w:r>
-      <w:r>
-        <w:rPr>
-          <w:rFonts w:ascii="Arial" w:hAnsi="Arial" w:cs="Arial"/>
-          <w:sz w:val="24"/>
-          <w:szCs w:val="24"/>
-          <w:lang w:val="bg-BG"/>
-        </w:rPr>
-        <w:lastRenderedPageBreak/>
-        <w:t xml:space="preserve">Чрез тази матрица геометрията, създадена около своя собствена координатна система, се трансформира до позицията си в модела. Приложението позволява тази матрица да бъде прочетена и да се използва чрез опцията </w:t>
+        <w:t xml:space="preserve">използват матрична трансформация, за да дефинират ориентацията и позицията си </w:t>
+      </w:r>
+      <w:r>
+        <w:rPr>
+          <w:rFonts w:ascii="Arial" w:hAnsi="Arial" w:cs="Arial"/>
+          <w:sz w:val="24"/>
+          <w:szCs w:val="24"/>
+          <w:lang w:val="bg-BG"/>
+        </w:rPr>
+        <w:t xml:space="preserve">в </w:t>
+      </w:r>
+      <w:r>
+        <w:rPr>
+          <w:rFonts w:ascii="Arial" w:hAnsi="Arial" w:cs="Arial"/>
+          <w:sz w:val="24"/>
+          <w:szCs w:val="24"/>
+          <w:lang w:val="bg-BG"/>
+        </w:rPr>
+        <w:t xml:space="preserve">координатната система на модела. Чрез тази матрица геометрията, създадена около своя собствена координатна система, се трансформира до позицията си в модела. Приложението позволява тази матрица да бъде прочетена и да се използва чрез опцията </w:t>
       </w:r>
       <w:r>
         <w:rPr>
@@ -11751,7 +12439,25 @@
           <w:szCs w:val="24"/>
           <w:lang w:val="bg-BG"/>
         </w:rPr>
-        <w:t xml:space="preserve"> потребителят избира обект, чиято матрица да бъде използвана. При избиране на обект в документа, потребителят трябва да въведе уникално име на обекта. При приключване работата на </w:t>
+        <w:t xml:space="preserve"> потребителят избира обект, чиято матрица да бъде използвана. При избиране на обект в документа, потребителят трябва да въведе уникално име на обекта</w:t>
+      </w:r>
+      <w:r>
+        <w:rPr>
+          <w:rFonts w:ascii="Arial" w:hAnsi="Arial" w:cs="Arial"/>
+          <w:sz w:val="24"/>
+          <w:szCs w:val="24"/>
+          <w:lang w:val="bg-BG"/>
+        </w:rPr>
+        <w:t>, ако такова няма</w:t>
+      </w:r>
+      <w:r>
+        <w:rPr>
+          <w:rFonts w:ascii="Arial" w:hAnsi="Arial" w:cs="Arial"/>
+          <w:sz w:val="24"/>
+          <w:szCs w:val="24"/>
+          <w:lang w:val="bg-BG"/>
+        </w:rPr>
+        <w:t xml:space="preserve">. При приключване работата на </w:t>
       </w:r>
       <w:proofErr w:type="spellStart"/>
       <w:r>
@@ -11771,25 +12477,79 @@
           <w:szCs w:val="24"/>
           <w:lang w:val="bg-BG"/>
         </w:rPr>
-        <w:t xml:space="preserve">, диалога отново се отваря. Ако успешно е избран обект, неговото име ще бъде изписано, а матрицата ще бъде визуализирана. Освен това на потребителя се дава възможности да използва ротацията и/или транслацията от </w:t>
-      </w:r>
-      <w:r>
-        <w:rPr>
-          <w:rFonts w:ascii="Arial" w:hAnsi="Arial" w:cs="Arial"/>
-          <w:sz w:val="24"/>
-          <w:szCs w:val="24"/>
-          <w:lang w:val="bg-BG"/>
-        </w:rPr>
-        <w:t>извлечената</w:t>
-      </w:r>
-      <w:r>
-        <w:rPr>
-          <w:rFonts w:ascii="Arial" w:hAnsi="Arial" w:cs="Arial"/>
-          <w:sz w:val="24"/>
-          <w:szCs w:val="24"/>
-          <w:lang w:val="bg-BG"/>
-        </w:rPr>
-        <w:t xml:space="preserve"> матрица за пресмятане на резултата.</w:t>
+        <w:t xml:space="preserve">, диалога отново се отваря. Ако успешно е избран обект, неговото име ще бъде изписано, а матрицата ще бъде визуализирана. </w:t>
+      </w:r>
+      <w:r>
+        <w:rPr>
+          <w:rFonts w:ascii="Arial" w:hAnsi="Arial" w:cs="Arial"/>
+          <w:sz w:val="24"/>
+          <w:szCs w:val="24"/>
+          <w:lang w:val="bg-BG"/>
+        </w:rPr>
+        <w:t>След това</w:t>
+      </w:r>
+      <w:r>
+        <w:rPr>
+          <w:rFonts w:ascii="Arial" w:hAnsi="Arial" w:cs="Arial"/>
+          <w:sz w:val="24"/>
+          <w:szCs w:val="24"/>
+          <w:lang w:val="bg-BG"/>
+        </w:rPr>
+        <w:t xml:space="preserve"> потребителя</w:t>
+      </w:r>
+      <w:r>
+        <w:rPr>
+          <w:rFonts w:ascii="Arial" w:hAnsi="Arial" w:cs="Arial"/>
+          <w:sz w:val="24"/>
+          <w:szCs w:val="24"/>
+          <w:lang w:val="bg-BG"/>
+        </w:rPr>
+        <w:t>т</w:t>
+      </w:r>
+      <w:r>
+        <w:rPr>
+          <w:rFonts w:ascii="Arial" w:hAnsi="Arial" w:cs="Arial"/>
+          <w:sz w:val="24"/>
+          <w:szCs w:val="24"/>
+          <w:lang w:val="bg-BG"/>
+        </w:rPr>
+        <w:t xml:space="preserve"> </w:t>
+      </w:r>
+      <w:r>
+        <w:rPr>
+          <w:rFonts w:ascii="Arial" w:hAnsi="Arial" w:cs="Arial"/>
+          <w:sz w:val="24"/>
+          <w:szCs w:val="24"/>
+          <w:lang w:val="bg-BG"/>
+        </w:rPr>
+        <w:t>може</w:t>
+      </w:r>
+      <w:r>
+        <w:rPr>
+          <w:rFonts w:ascii="Arial" w:hAnsi="Arial" w:cs="Arial"/>
+          <w:sz w:val="24"/>
+          <w:szCs w:val="24"/>
+          <w:lang w:val="bg-BG"/>
+        </w:rPr>
+        <w:t xml:space="preserve"> да </w:t>
+      </w:r>
+      <w:r>
+        <w:rPr>
+          <w:rFonts w:ascii="Arial" w:hAnsi="Arial" w:cs="Arial"/>
+          <w:sz w:val="24"/>
+          <w:szCs w:val="24"/>
+          <w:lang w:val="bg-BG"/>
+        </w:rPr>
+        <w:t xml:space="preserve">избере дали да </w:t>
+      </w:r>
+      <w:r>
+        <w:rPr>
+          <w:rFonts w:ascii="Arial" w:hAnsi="Arial" w:cs="Arial"/>
+          <w:sz w:val="24"/>
+          <w:szCs w:val="24"/>
+          <w:lang w:val="bg-BG"/>
+        </w:rPr>
+        <w:t>използва ротацията и/или транслацията от извлечената матрица за пресмятане на резултата.</w:t>
       </w:r>
     </w:p>
     <w:p>
@@ -11886,7 +12646,7 @@
           <w:szCs w:val="24"/>
           <w:lang w:val="bg-BG"/>
         </w:rPr>
-        <w:t>трансформациите</w:t>
+        <w:t>композицията</w:t>
       </w:r>
       <w:r>
         <w:rPr>
@@ -11904,7 +12664,25 @@
           <w:szCs w:val="24"/>
           <w:lang w:val="bg-BG"/>
         </w:rPr>
-        <w:t xml:space="preserve"> Първо е показано дали трансформацията е </w:t>
+        <w:t xml:space="preserve"> Първо е </w:t>
+      </w:r>
+      <w:r>
+        <w:rPr>
+          <w:rFonts w:ascii="Arial" w:hAnsi="Arial" w:cs="Arial"/>
+          <w:sz w:val="24"/>
+          <w:szCs w:val="24"/>
+          <w:lang w:val="bg-BG"/>
+        </w:rPr>
+        <w:t>изписана информация дали</w:t>
+      </w:r>
+      <w:r>
+        <w:rPr>
+          <w:rFonts w:ascii="Arial" w:hAnsi="Arial" w:cs="Arial"/>
+          <w:sz w:val="24"/>
+          <w:szCs w:val="24"/>
+          <w:lang w:val="bg-BG"/>
+        </w:rPr>
+        <w:t xml:space="preserve"> трансформацията е </w:t>
       </w:r>
       <w:proofErr w:type="spellStart"/>
       <w:r>
@@ -11924,19 +12702,17 @@
           <w:szCs w:val="24"/>
           <w:lang w:val="bg-BG"/>
         </w:rPr>
-        <w:t xml:space="preserve"> или </w:t>
-      </w:r>
-      <w:proofErr w:type="spellStart"/>
-      <w:r>
-        <w:rPr>
-          <w:rFonts w:ascii="Arial" w:hAnsi="Arial" w:cs="Arial"/>
-          <w:sz w:val="24"/>
-          <w:szCs w:val="24"/>
-          <w:lang w:val="bg-BG"/>
-        </w:rPr>
-        <w:t>неафинна</w:t>
-      </w:r>
-      <w:proofErr w:type="spellEnd"/>
+        <w:t xml:space="preserve"> </w:t>
+      </w:r>
+      <w:r>
+        <w:rPr>
+          <w:rFonts w:ascii="Arial" w:hAnsi="Arial" w:cs="Arial"/>
+          <w:sz w:val="24"/>
+          <w:szCs w:val="24"/>
+          <w:lang w:val="bg-BG"/>
+        </w:rPr>
+        <w:t>и дали е ортогонална</w:t>
+      </w:r>
       <w:r>
         <w:rPr>
           <w:rFonts w:ascii="Arial" w:hAnsi="Arial" w:cs="Arial"/>
@@ -12011,6 +12787,242 @@
           <w:lang w:val="bg-BG"/>
         </w:rPr>
       </w:pPr>
+      <w:r>
+        <w:rPr>
+          <w:rFonts w:ascii="Arial" w:hAnsi="Arial" w:cs="Arial"/>
+          <w:sz w:val="24"/>
+          <w:szCs w:val="24"/>
+          <w:lang w:val="bg-BG"/>
+        </w:rPr>
+        <w:t>Следващите два елемента се отнасят до в</w:t>
+      </w:r>
+      <w:r>
+        <w:rPr>
+          <w:rFonts w:ascii="Arial" w:hAnsi="Arial" w:cs="Arial"/>
+          <w:sz w:val="24"/>
+          <w:szCs w:val="24"/>
+          <w:lang w:val="bg-BG"/>
+        </w:rPr>
+        <w:t xml:space="preserve">сяка една матрица, която може да се покаже в </w:t>
+      </w:r>
+      <w:r>
+        <w:rPr>
+          <w:rFonts w:ascii="Arial" w:hAnsi="Arial" w:cs="Arial"/>
+          <w:sz w:val="24"/>
+          <w:szCs w:val="24"/>
+        </w:rPr>
+        <w:t xml:space="preserve">Transform </w:t>
+      </w:r>
+      <w:r>
+        <w:rPr>
+          <w:rFonts w:ascii="Arial" w:hAnsi="Arial" w:cs="Arial"/>
+          <w:sz w:val="24"/>
+          <w:szCs w:val="24"/>
+          <w:lang w:val="bg-BG"/>
+        </w:rPr>
+        <w:t>групата</w:t>
+      </w:r>
+      <w:r>
+        <w:rPr>
+          <w:rFonts w:ascii="Arial" w:hAnsi="Arial" w:cs="Arial"/>
+          <w:sz w:val="24"/>
+          <w:szCs w:val="24"/>
+        </w:rPr>
+        <w:t>.</w:t>
+      </w:r>
+      <w:r>
+        <w:rPr>
+          <w:rFonts w:ascii="Arial" w:hAnsi="Arial" w:cs="Arial"/>
+          <w:sz w:val="24"/>
+          <w:szCs w:val="24"/>
+          <w:lang w:val="bg-BG"/>
+        </w:rPr>
+        <w:t xml:space="preserve"> Първо е </w:t>
+      </w:r>
+      <w:proofErr w:type="spellStart"/>
+      <w:r>
+        <w:rPr>
+          <w:rFonts w:ascii="Arial" w:hAnsi="Arial" w:cs="Arial"/>
+          <w:sz w:val="24"/>
+          <w:szCs w:val="24"/>
+          <w:lang w:val="bg-BG"/>
+        </w:rPr>
+        <w:t>чекбокса</w:t>
+      </w:r>
+      <w:proofErr w:type="spellEnd"/>
+      <w:r>
+        <w:rPr>
+          <w:rFonts w:ascii="Arial" w:hAnsi="Arial" w:cs="Arial"/>
+          <w:sz w:val="24"/>
+          <w:szCs w:val="24"/>
+          <w:lang w:val="bg-BG"/>
+        </w:rPr>
+        <w:t xml:space="preserve"> </w:t>
+      </w:r>
+      <w:r>
+        <w:rPr>
+          <w:rFonts w:ascii="Arial" w:hAnsi="Arial" w:cs="Arial"/>
+          <w:sz w:val="24"/>
+          <w:szCs w:val="24"/>
+        </w:rPr>
+        <w:t xml:space="preserve">Invert, </w:t>
+      </w:r>
+      <w:r>
+        <w:rPr>
+          <w:rFonts w:ascii="Arial" w:hAnsi="Arial" w:cs="Arial"/>
+          <w:sz w:val="24"/>
+          <w:szCs w:val="24"/>
+          <w:lang w:val="bg-BG"/>
+        </w:rPr>
+        <w:t xml:space="preserve">който заменя избраната матрица с обратна ѝ. Следва подгрупата </w:t>
+      </w:r>
+      <w:r>
+        <w:rPr>
+          <w:rFonts w:ascii="Arial" w:hAnsi="Arial" w:cs="Arial"/>
+          <w:sz w:val="24"/>
+          <w:szCs w:val="24"/>
+        </w:rPr>
+        <w:t xml:space="preserve">Matrix View, </w:t>
+      </w:r>
+      <w:r>
+        <w:rPr>
+          <w:rFonts w:ascii="Arial" w:hAnsi="Arial" w:cs="Arial"/>
+          <w:sz w:val="24"/>
+          <w:szCs w:val="24"/>
+          <w:lang w:val="bg-BG"/>
+        </w:rPr>
+        <w:t xml:space="preserve"> където в </w:t>
+      </w:r>
+      <w:r>
+        <w:rPr>
+          <w:rFonts w:ascii="Arial" w:hAnsi="Arial" w:cs="Arial"/>
+          <w:sz w:val="24"/>
+          <w:szCs w:val="24"/>
+          <w:lang w:val="bg-BG"/>
+        </w:rPr>
+        <w:t>таблиц</w:t>
+      </w:r>
+      <w:r>
+        <w:rPr>
+          <w:rFonts w:ascii="Arial" w:hAnsi="Arial" w:cs="Arial"/>
+          <w:sz w:val="24"/>
+          <w:szCs w:val="24"/>
+          <w:lang w:val="bg-BG"/>
+        </w:rPr>
+        <w:t>а с размер 3 колони на 4 реда</w:t>
+      </w:r>
+      <w:r>
+        <w:rPr>
+          <w:rFonts w:ascii="Arial" w:hAnsi="Arial" w:cs="Arial"/>
+          <w:sz w:val="24"/>
+          <w:szCs w:val="24"/>
+          <w:lang w:val="bg-BG"/>
+        </w:rPr>
+        <w:t xml:space="preserve"> са показани стойностите на матрицата</w:t>
+      </w:r>
+      <w:r>
+        <w:rPr>
+          <w:rFonts w:ascii="Arial" w:hAnsi="Arial" w:cs="Arial"/>
+          <w:sz w:val="24"/>
+          <w:szCs w:val="24"/>
+          <w:lang w:val="bg-BG"/>
+        </w:rPr>
+        <w:t xml:space="preserve">. Редовете са обозначени като </w:t>
+      </w:r>
+      <w:r>
+        <w:rPr>
+          <w:rFonts w:ascii="Arial" w:hAnsi="Arial" w:cs="Arial"/>
+          <w:sz w:val="24"/>
+          <w:szCs w:val="24"/>
+        </w:rPr>
+        <w:t>U, V, W</w:t>
+      </w:r>
+      <w:r>
+        <w:rPr>
+          <w:rFonts w:ascii="Arial" w:hAnsi="Arial" w:cs="Arial"/>
+          <w:sz w:val="24"/>
+          <w:szCs w:val="24"/>
+          <w:lang w:val="bg-BG"/>
+        </w:rPr>
+        <w:t xml:space="preserve"> и </w:t>
+      </w:r>
+      <w:r>
+        <w:rPr>
+          <w:rFonts w:ascii="Arial" w:hAnsi="Arial" w:cs="Arial"/>
+          <w:sz w:val="24"/>
+          <w:szCs w:val="24"/>
+        </w:rPr>
+        <w:t xml:space="preserve">Offset </w:t>
+      </w:r>
+      <w:r>
+        <w:rPr>
+          <w:rFonts w:ascii="Arial" w:hAnsi="Arial" w:cs="Arial"/>
+          <w:sz w:val="24"/>
+          <w:szCs w:val="24"/>
+          <w:lang w:val="bg-BG"/>
+        </w:rPr>
+        <w:t xml:space="preserve">векторите, а колоните с координатите </w:t>
+      </w:r>
+      <w:r>
+        <w:rPr>
+          <w:rFonts w:ascii="Arial" w:hAnsi="Arial" w:cs="Arial"/>
+          <w:sz w:val="24"/>
+          <w:szCs w:val="24"/>
+        </w:rPr>
+        <w:t xml:space="preserve">X, Y </w:t>
+      </w:r>
+      <w:r>
+        <w:rPr>
+          <w:rFonts w:ascii="Arial" w:hAnsi="Arial" w:cs="Arial"/>
+          <w:sz w:val="24"/>
+          <w:szCs w:val="24"/>
+          <w:lang w:val="bg-BG"/>
+        </w:rPr>
+        <w:t xml:space="preserve">и </w:t>
+      </w:r>
+      <w:r>
+        <w:rPr>
+          <w:rFonts w:ascii="Arial" w:hAnsi="Arial" w:cs="Arial"/>
+          <w:sz w:val="24"/>
+          <w:szCs w:val="24"/>
+        </w:rPr>
+        <w:t>Z.</w:t>
+      </w:r>
+      <w:r>
+        <w:rPr>
+          <w:rFonts w:ascii="Arial" w:hAnsi="Arial" w:cs="Arial"/>
+          <w:sz w:val="24"/>
+          <w:szCs w:val="24"/>
+          <w:lang w:val="bg-BG"/>
+        </w:rPr>
+        <w:t xml:space="preserve"> Всяко поле в таблицата е попълнено със съответния елемент от матрицата. </w:t>
+      </w:r>
+      <w:r>
+        <w:rPr>
+          <w:rFonts w:ascii="Arial" w:hAnsi="Arial" w:cs="Arial"/>
+          <w:sz w:val="24"/>
+          <w:szCs w:val="24"/>
+          <w:lang w:val="bg-BG"/>
+        </w:rPr>
+        <w:t xml:space="preserve">Ако от последващата възможност </w:t>
+      </w:r>
+      <w:r>
+        <w:rPr>
+          <w:rFonts w:ascii="Arial" w:hAnsi="Arial" w:cs="Arial"/>
+          <w:sz w:val="24"/>
+          <w:szCs w:val="24"/>
+        </w:rPr>
+        <w:t xml:space="preserve">Show Formula </w:t>
+      </w:r>
+      <w:r>
+        <w:rPr>
+          <w:rFonts w:ascii="Arial" w:hAnsi="Arial" w:cs="Arial"/>
+          <w:sz w:val="24"/>
+          <w:szCs w:val="24"/>
+          <w:lang w:val="bg-BG"/>
+        </w:rPr>
+        <w:t>е избрана, то вместо стойността на клетката, в полето е изписана формулата, по която е получена. Тази опция е винаги изключена при показване на матрица на обект, както и за матрицата на резултата.</w:t>
+      </w:r>
     </w:p>
     <w:p>
       <w:pPr>
@@ -12028,42 +13040,264 @@
           <w:szCs w:val="24"/>
           <w:lang w:val="bg-BG"/>
         </w:rPr>
-        <w:t xml:space="preserve">Всяка една матрица, която може да се покаже в </w:t>
-      </w:r>
-      <w:r>
-        <w:rPr>
-          <w:rFonts w:ascii="Arial" w:hAnsi="Arial" w:cs="Arial"/>
-          <w:sz w:val="24"/>
-          <w:szCs w:val="24"/>
-        </w:rPr>
-        <w:t xml:space="preserve">Transform </w:t>
-      </w:r>
-      <w:r>
-        <w:rPr>
-          <w:rFonts w:ascii="Arial" w:hAnsi="Arial" w:cs="Arial"/>
-          <w:sz w:val="24"/>
-          <w:szCs w:val="24"/>
-          <w:lang w:val="bg-BG"/>
-        </w:rPr>
-        <w:t xml:space="preserve">групата, е изобразена в </w:t>
-      </w:r>
-      <w:r>
-        <w:rPr>
-          <w:rFonts w:ascii="Arial" w:hAnsi="Arial" w:cs="Arial"/>
-          <w:sz w:val="24"/>
-          <w:szCs w:val="24"/>
-          <w:lang w:val="bg-BG"/>
-        </w:rPr>
-        <w:t xml:space="preserve">подгрупата </w:t>
-      </w:r>
-      <w:r>
-        <w:rPr>
-          <w:rFonts w:ascii="Arial" w:hAnsi="Arial" w:cs="Arial"/>
-          <w:sz w:val="24"/>
-          <w:szCs w:val="24"/>
-        </w:rPr>
-        <w:t>Matrix View.</w:t>
-      </w:r>
+        <w:t xml:space="preserve">Следва групата за интерактивно проследяване на трансформациите – </w:t>
+      </w:r>
+      <w:r>
+        <w:rPr>
+          <w:rFonts w:ascii="Arial" w:hAnsi="Arial" w:cs="Arial"/>
+          <w:sz w:val="24"/>
+          <w:szCs w:val="24"/>
+        </w:rPr>
+        <w:t xml:space="preserve">Preview. </w:t>
+      </w:r>
+      <w:r>
+        <w:rPr>
+          <w:rFonts w:ascii="Arial" w:hAnsi="Arial" w:cs="Arial"/>
+          <w:sz w:val="24"/>
+          <w:szCs w:val="24"/>
+          <w:lang w:val="bg-BG"/>
+        </w:rPr>
+        <w:t xml:space="preserve">Там, в прозорец с визуализация на модела, е показан </w:t>
+      </w:r>
+      <w:r>
+        <w:rPr>
+          <w:rFonts w:ascii="Arial" w:hAnsi="Arial" w:cs="Arial"/>
+          <w:sz w:val="24"/>
+          <w:szCs w:val="24"/>
+          <w:lang w:val="bg-BG"/>
+        </w:rPr>
+        <w:t>входния</w:t>
+      </w:r>
+      <w:r>
+        <w:rPr>
+          <w:rFonts w:ascii="Arial" w:hAnsi="Arial" w:cs="Arial"/>
+          <w:sz w:val="24"/>
+          <w:szCs w:val="24"/>
+          <w:lang w:val="bg-BG"/>
+        </w:rPr>
+        <w:t xml:space="preserve"> обект и резултата след като е бил трансформиран през композираната матрица. Под този прозорец са настройките, които могат да бъдат прилагани към изгледа. Първата е </w:t>
+      </w:r>
+      <w:r>
+        <w:rPr>
+          <w:rFonts w:ascii="Arial" w:hAnsi="Arial" w:cs="Arial"/>
+          <w:sz w:val="24"/>
+          <w:szCs w:val="24"/>
+        </w:rPr>
+        <w:t>View,</w:t>
+      </w:r>
+      <w:r>
+        <w:rPr>
+          <w:rFonts w:ascii="Arial" w:hAnsi="Arial" w:cs="Arial"/>
+          <w:sz w:val="24"/>
+          <w:szCs w:val="24"/>
+          <w:lang w:val="bg-BG"/>
+        </w:rPr>
+        <w:t xml:space="preserve"> която контролира ъгъла на камерата на визуализацията. </w:t>
+      </w:r>
+      <w:r>
+        <w:rPr>
+          <w:rFonts w:ascii="Arial" w:hAnsi="Arial" w:cs="Arial"/>
+          <w:sz w:val="24"/>
+          <w:szCs w:val="24"/>
+          <w:lang w:val="bg-BG"/>
+        </w:rPr>
+        <w:t>Тази контрола съдържа списък със стандартните изгледи</w:t>
+      </w:r>
+      <w:r>
+        <w:rPr>
+          <w:rFonts w:ascii="Arial" w:hAnsi="Arial" w:cs="Arial"/>
+          <w:sz w:val="24"/>
+          <w:szCs w:val="24"/>
+        </w:rPr>
+        <w:t>.</w:t>
+      </w:r>
+      <w:r>
+        <w:rPr>
+          <w:rFonts w:ascii="Arial" w:hAnsi="Arial" w:cs="Arial"/>
+          <w:sz w:val="24"/>
+          <w:szCs w:val="24"/>
+          <w:lang w:val="bg-BG"/>
+        </w:rPr>
+        <w:t xml:space="preserve"> Следва </w:t>
+      </w:r>
+      <w:r>
+        <w:rPr>
+          <w:rFonts w:ascii="Arial" w:hAnsi="Arial" w:cs="Arial"/>
+          <w:sz w:val="24"/>
+          <w:szCs w:val="24"/>
+        </w:rPr>
+        <w:t xml:space="preserve">Render, </w:t>
+      </w:r>
+      <w:r>
+        <w:rPr>
+          <w:rFonts w:ascii="Arial" w:hAnsi="Arial" w:cs="Arial"/>
+          <w:sz w:val="24"/>
+          <w:szCs w:val="24"/>
+          <w:lang w:val="bg-BG"/>
+        </w:rPr>
+        <w:t xml:space="preserve">която контролира как се </w:t>
+      </w:r>
+      <w:r>
+        <w:rPr>
+          <w:rFonts w:ascii="Arial" w:hAnsi="Arial" w:cs="Arial"/>
+          <w:sz w:val="24"/>
+          <w:szCs w:val="24"/>
+          <w:lang w:val="bg-BG"/>
+        </w:rPr>
+        <w:lastRenderedPageBreak/>
+        <w:t>създава визуализацията – 3</w:t>
+      </w:r>
+      <w:r>
+        <w:rPr>
+          <w:rFonts w:ascii="Arial" w:hAnsi="Arial" w:cs="Arial"/>
+          <w:sz w:val="24"/>
+          <w:szCs w:val="24"/>
+        </w:rPr>
+        <w:t xml:space="preserve">D </w:t>
+      </w:r>
+      <w:r>
+        <w:rPr>
+          <w:rFonts w:ascii="Arial" w:hAnsi="Arial" w:cs="Arial"/>
+          <w:sz w:val="24"/>
+          <w:szCs w:val="24"/>
+          <w:lang w:val="bg-BG"/>
+        </w:rPr>
+        <w:t xml:space="preserve">рендер в </w:t>
+      </w:r>
+      <w:r>
+        <w:rPr>
+          <w:rFonts w:ascii="Arial" w:hAnsi="Arial" w:cs="Arial"/>
+          <w:sz w:val="24"/>
+          <w:szCs w:val="24"/>
+        </w:rPr>
+        <w:t>OpenGL,</w:t>
+      </w:r>
+      <w:r>
+        <w:rPr>
+          <w:rFonts w:ascii="Arial" w:hAnsi="Arial" w:cs="Arial"/>
+          <w:sz w:val="24"/>
+          <w:szCs w:val="24"/>
+          <w:lang w:val="bg-BG"/>
+        </w:rPr>
+        <w:t xml:space="preserve"> само линии в </w:t>
+      </w:r>
+      <w:r>
+        <w:rPr>
+          <w:rFonts w:ascii="Arial" w:hAnsi="Arial" w:cs="Arial"/>
+          <w:sz w:val="24"/>
+          <w:szCs w:val="24"/>
+        </w:rPr>
+        <w:t xml:space="preserve">Wireframe, </w:t>
+      </w:r>
+      <w:r>
+        <w:rPr>
+          <w:rFonts w:ascii="Arial" w:hAnsi="Arial" w:cs="Arial"/>
+          <w:sz w:val="24"/>
+          <w:szCs w:val="24"/>
+          <w:lang w:val="bg-BG"/>
+        </w:rPr>
+        <w:t xml:space="preserve">или само видимите от изгледа линии – </w:t>
+      </w:r>
+      <w:r>
+        <w:rPr>
+          <w:rFonts w:ascii="Arial" w:hAnsi="Arial" w:cs="Arial"/>
+          <w:sz w:val="24"/>
+          <w:szCs w:val="24"/>
+        </w:rPr>
+        <w:t>Hidden Line</w:t>
+      </w:r>
+      <w:r>
+        <w:rPr>
+          <w:rFonts w:ascii="Arial" w:hAnsi="Arial" w:cs="Arial"/>
+          <w:sz w:val="24"/>
+          <w:szCs w:val="24"/>
+          <w:lang w:val="bg-BG"/>
+        </w:rPr>
+        <w:t xml:space="preserve">. За визуализацията на входния обект има два варианта – представен детайлно от </w:t>
+      </w:r>
+      <w:r>
+        <w:rPr>
+          <w:rFonts w:ascii="Arial" w:hAnsi="Arial" w:cs="Arial"/>
+          <w:sz w:val="24"/>
+          <w:szCs w:val="24"/>
+          <w:lang w:val="bg-BG"/>
+        </w:rPr>
+        <w:t>самата входна геометрия</w:t>
+      </w:r>
+      <w:r>
+        <w:rPr>
+          <w:rFonts w:ascii="Arial" w:hAnsi="Arial" w:cs="Arial"/>
+          <w:sz w:val="24"/>
+          <w:szCs w:val="24"/>
+          <w:lang w:val="bg-BG"/>
+        </w:rPr>
+        <w:t xml:space="preserve">, </w:t>
+      </w:r>
+      <w:r>
+        <w:rPr>
+          <w:rFonts w:ascii="Arial" w:hAnsi="Arial" w:cs="Arial"/>
+          <w:sz w:val="24"/>
+          <w:szCs w:val="24"/>
+          <w:lang w:val="bg-BG"/>
+        </w:rPr>
+        <w:t>или</w:t>
+      </w:r>
+      <w:r>
+        <w:rPr>
+          <w:rFonts w:ascii="Arial" w:hAnsi="Arial" w:cs="Arial"/>
+          <w:sz w:val="24"/>
+          <w:szCs w:val="24"/>
+          <w:lang w:val="bg-BG"/>
+        </w:rPr>
+        <w:t xml:space="preserve"> опрост</w:t>
+      </w:r>
+      <w:r>
+        <w:rPr>
+          <w:rFonts w:ascii="Arial" w:hAnsi="Arial" w:cs="Arial"/>
+          <w:sz w:val="24"/>
+          <w:szCs w:val="24"/>
+          <w:lang w:val="bg-BG"/>
+        </w:rPr>
+        <w:t>ената</w:t>
+      </w:r>
+      <w:r>
+        <w:rPr>
+          <w:rFonts w:ascii="Arial" w:hAnsi="Arial" w:cs="Arial"/>
+          <w:sz w:val="24"/>
+          <w:szCs w:val="24"/>
+          <w:lang w:val="bg-BG"/>
+        </w:rPr>
+        <w:t xml:space="preserve"> до обграждащия ѝ</w:t>
+      </w:r>
+      <w:r>
+        <w:rPr>
+          <w:rFonts w:ascii="Arial" w:hAnsi="Arial" w:cs="Arial"/>
+          <w:sz w:val="24"/>
+          <w:szCs w:val="24"/>
+          <w:lang w:val="bg-BG"/>
+        </w:rPr>
+        <w:t xml:space="preserve"> куб</w:t>
+      </w:r>
+      <w:r>
+        <w:rPr>
+          <w:rFonts w:ascii="Arial" w:hAnsi="Arial" w:cs="Arial"/>
+          <w:sz w:val="24"/>
+          <w:szCs w:val="24"/>
+          <w:lang w:val="bg-BG"/>
+        </w:rPr>
+        <w:t xml:space="preserve">. Това се избира от </w:t>
+      </w:r>
+      <w:proofErr w:type="spellStart"/>
+      <w:r>
+        <w:rPr>
+          <w:rFonts w:ascii="Arial" w:hAnsi="Arial" w:cs="Arial"/>
+          <w:sz w:val="24"/>
+          <w:szCs w:val="24"/>
+          <w:lang w:val="bg-BG"/>
+        </w:rPr>
+        <w:t>чекбокса</w:t>
+      </w:r>
+      <w:proofErr w:type="spellEnd"/>
       <w:r>
         <w:rPr>
           <w:rFonts w:ascii="Arial" w:hAnsi="Arial" w:cs="Arial"/>
@@ -12078,140 +13312,60 @@
           <w:rFonts w:ascii="Arial" w:hAnsi="Arial" w:cs="Arial"/>
           <w:sz w:val="24"/>
           <w:szCs w:val="24"/>
-          <w:lang w:val="bg-BG"/>
-        </w:rPr>
-        <w:t>В</w:t>
-      </w:r>
-      <w:r>
-        <w:rPr>
-          <w:rFonts w:ascii="Arial" w:hAnsi="Arial" w:cs="Arial"/>
-          <w:sz w:val="24"/>
-          <w:szCs w:val="24"/>
-          <w:lang w:val="bg-BG"/>
-        </w:rPr>
-        <w:t xml:space="preserve"> таблиц</w:t>
-      </w:r>
-      <w:r>
-        <w:rPr>
-          <w:rFonts w:ascii="Arial" w:hAnsi="Arial" w:cs="Arial"/>
-          <w:sz w:val="24"/>
-          <w:szCs w:val="24"/>
-          <w:lang w:val="bg-BG"/>
-        </w:rPr>
-        <w:t xml:space="preserve">а с размер 3 колони на 4 реда. Редовете са обозначени като </w:t>
-      </w:r>
-      <w:r>
-        <w:rPr>
-          <w:rFonts w:ascii="Arial" w:hAnsi="Arial" w:cs="Arial"/>
-          <w:sz w:val="24"/>
-          <w:szCs w:val="24"/>
-        </w:rPr>
-        <w:t>U, V, W</w:t>
-      </w:r>
-      <w:r>
-        <w:rPr>
-          <w:rFonts w:ascii="Arial" w:hAnsi="Arial" w:cs="Arial"/>
-          <w:sz w:val="24"/>
-          <w:szCs w:val="24"/>
-          <w:lang w:val="bg-BG"/>
-        </w:rPr>
-        <w:t xml:space="preserve"> и </w:t>
-      </w:r>
-      <w:r>
-        <w:rPr>
-          <w:rFonts w:ascii="Arial" w:hAnsi="Arial" w:cs="Arial"/>
-          <w:sz w:val="24"/>
-          <w:szCs w:val="24"/>
-        </w:rPr>
-        <w:t>Offset</w:t>
-      </w:r>
-      <w:r>
-        <w:rPr>
-          <w:rFonts w:ascii="Arial" w:hAnsi="Arial" w:cs="Arial"/>
-          <w:sz w:val="24"/>
-          <w:szCs w:val="24"/>
-        </w:rPr>
-        <w:t xml:space="preserve"> </w:t>
-      </w:r>
-      <w:r>
-        <w:rPr>
-          <w:rFonts w:ascii="Arial" w:hAnsi="Arial" w:cs="Arial"/>
-          <w:sz w:val="24"/>
-          <w:szCs w:val="24"/>
-          <w:lang w:val="bg-BG"/>
-        </w:rPr>
-        <w:t xml:space="preserve">векторите, а колоните с координатите </w:t>
-      </w:r>
-      <w:r>
-        <w:rPr>
-          <w:rFonts w:ascii="Arial" w:hAnsi="Arial" w:cs="Arial"/>
-          <w:sz w:val="24"/>
-          <w:szCs w:val="24"/>
-        </w:rPr>
-        <w:t xml:space="preserve">X, Y </w:t>
-      </w:r>
-      <w:r>
-        <w:rPr>
-          <w:rFonts w:ascii="Arial" w:hAnsi="Arial" w:cs="Arial"/>
-          <w:sz w:val="24"/>
-          <w:szCs w:val="24"/>
-          <w:lang w:val="bg-BG"/>
-        </w:rPr>
-        <w:t xml:space="preserve">и </w:t>
-      </w:r>
-      <w:r>
-        <w:rPr>
-          <w:rFonts w:ascii="Arial" w:hAnsi="Arial" w:cs="Arial"/>
-          <w:sz w:val="24"/>
-          <w:szCs w:val="24"/>
-        </w:rPr>
-        <w:t>Z.</w:t>
-      </w:r>
-      <w:r>
-        <w:rPr>
-          <w:rFonts w:ascii="Arial" w:hAnsi="Arial" w:cs="Arial"/>
-          <w:sz w:val="24"/>
-          <w:szCs w:val="24"/>
-          <w:lang w:val="bg-BG"/>
-        </w:rPr>
-        <w:t xml:space="preserve"> Всяко поле в таблицата е попълнено със съответния елемент от матрицата. </w:t>
-      </w:r>
-      <w:r>
-        <w:rPr>
-          <w:rFonts w:ascii="Arial" w:hAnsi="Arial" w:cs="Arial"/>
-          <w:sz w:val="24"/>
-          <w:szCs w:val="24"/>
-          <w:lang w:val="bg-BG"/>
-        </w:rPr>
-        <w:t xml:space="preserve">Ако от последващата възможност </w:t>
-      </w:r>
-      <w:r>
-        <w:rPr>
-          <w:rFonts w:ascii="Arial" w:hAnsi="Arial" w:cs="Arial"/>
-          <w:sz w:val="24"/>
-          <w:szCs w:val="24"/>
-        </w:rPr>
-        <w:t xml:space="preserve">Show Formula </w:t>
-      </w:r>
-      <w:r>
-        <w:rPr>
-          <w:rFonts w:ascii="Arial" w:hAnsi="Arial" w:cs="Arial"/>
-          <w:sz w:val="24"/>
-          <w:szCs w:val="24"/>
-          <w:lang w:val="bg-BG"/>
-        </w:rPr>
-        <w:t>е избрана, то вместо стойността на клетката, в полето е изписана формул</w:t>
-      </w:r>
-      <w:bookmarkStart w:id="0" w:name="_GoBack"/>
-      <w:bookmarkEnd w:id="0"/>
-      <w:r>
-        <w:rPr>
-          <w:rFonts w:ascii="Arial" w:hAnsi="Arial" w:cs="Arial"/>
-          <w:sz w:val="24"/>
-          <w:szCs w:val="24"/>
-          <w:lang w:val="bg-BG"/>
-        </w:rPr>
-        <w:t>ата, по която е получена съответната стойност. Тази опция е винаги изключена при показване на матрица на обект, както и за матрицата на резултата.</w:t>
+        </w:rPr>
+        <w:t>Detailed Preview</w:t>
+      </w:r>
+      <w:r>
+        <w:rPr>
+          <w:rFonts w:ascii="Arial" w:hAnsi="Arial" w:cs="Arial"/>
+          <w:sz w:val="24"/>
+          <w:szCs w:val="24"/>
+          <w:lang w:val="bg-BG"/>
+        </w:rPr>
+        <w:t>, който по подразбиране е изключен</w:t>
+      </w:r>
+      <w:r>
+        <w:rPr>
+          <w:rFonts w:ascii="Arial" w:hAnsi="Arial" w:cs="Arial"/>
+          <w:sz w:val="24"/>
+          <w:szCs w:val="24"/>
+        </w:rPr>
+        <w:t>.</w:t>
+      </w:r>
+      <w:r>
+        <w:rPr>
+          <w:rFonts w:ascii="Arial" w:hAnsi="Arial" w:cs="Arial"/>
+          <w:sz w:val="24"/>
+          <w:szCs w:val="24"/>
+        </w:rPr>
+        <w:br/>
+      </w:r>
+      <w:r>
+        <w:rPr>
+          <w:rFonts w:ascii="Arial" w:hAnsi="Arial" w:cs="Arial"/>
+          <w:sz w:val="24"/>
+          <w:szCs w:val="24"/>
+          <w:lang w:val="bg-BG"/>
+        </w:rPr>
+        <w:t xml:space="preserve">Потребителят може да проследи </w:t>
+      </w:r>
+      <w:r>
+        <w:rPr>
+          <w:rFonts w:ascii="Arial" w:hAnsi="Arial" w:cs="Arial"/>
+          <w:sz w:val="24"/>
+          <w:szCs w:val="24"/>
+          <w:lang w:val="bg-BG"/>
+        </w:rPr>
+        <w:t>как трансформацията се изпълнява прогресивно, използвайки сайдера най-долу. Когато е в най-дясно положение, това е пълната, завършена трансформация, а когато е най-вляво – няма приложена трансформация. Проследяването на трансформацията показва нагледно как реда на умножение на матриците се отразява на модела. Това е близко до човешката представа за местене, въртене и разпъване в пространството около нас</w:t>
+      </w:r>
+      <w:r>
+        <w:rPr>
+          <w:rFonts w:ascii="Arial" w:hAnsi="Arial" w:cs="Arial"/>
+          <w:sz w:val="24"/>
+          <w:szCs w:val="24"/>
+          <w:lang w:val="bg-BG"/>
+        </w:rPr>
+        <w:t>, което го прави по-лесно за разбиране.</w:t>
       </w:r>
     </w:p>
     <w:p>
@@ -12223,6 +13377,109 @@
           <w:lang w:val="bg-BG"/>
         </w:rPr>
       </w:pPr>
+      <w:r>
+        <w:rPr>
+          <w:rFonts w:ascii="Arial" w:hAnsi="Arial" w:cs="Arial"/>
+          <w:sz w:val="24"/>
+          <w:szCs w:val="24"/>
+          <w:lang w:val="bg-BG"/>
+        </w:rPr>
+        <w:t>Винаги при затваряне на диалога</w:t>
+      </w:r>
+      <w:r>
+        <w:rPr>
+          <w:rFonts w:ascii="Arial" w:hAnsi="Arial" w:cs="Arial"/>
+          <w:sz w:val="24"/>
+          <w:szCs w:val="24"/>
+        </w:rPr>
+        <w:t xml:space="preserve">, </w:t>
+      </w:r>
+      <w:r>
+        <w:rPr>
+          <w:rFonts w:ascii="Arial" w:hAnsi="Arial" w:cs="Arial"/>
+          <w:sz w:val="24"/>
+          <w:szCs w:val="24"/>
+          <w:lang w:val="bg-BG"/>
+        </w:rPr>
+        <w:t xml:space="preserve">създадената до момента трансформация ще бъде запазена за следващата сесия. При затваряне </w:t>
+      </w:r>
+      <w:r>
+        <w:rPr>
+          <w:rFonts w:ascii="Arial" w:hAnsi="Arial" w:cs="Arial"/>
+          <w:sz w:val="24"/>
+          <w:szCs w:val="24"/>
+          <w:lang w:val="bg-BG"/>
+        </w:rPr>
+        <w:t xml:space="preserve">със системен бутон </w:t>
+      </w:r>
+      <w:r>
+        <w:rPr>
+          <w:rFonts w:ascii="Arial" w:hAnsi="Arial" w:cs="Arial"/>
+          <w:sz w:val="24"/>
+          <w:szCs w:val="24"/>
+        </w:rPr>
+        <w:t xml:space="preserve">X </w:t>
+      </w:r>
+      <w:r>
+        <w:rPr>
+          <w:rFonts w:ascii="Arial" w:hAnsi="Arial" w:cs="Arial"/>
+          <w:sz w:val="24"/>
+          <w:szCs w:val="24"/>
+          <w:lang w:val="bg-BG"/>
+        </w:rPr>
+        <w:t xml:space="preserve">или </w:t>
+      </w:r>
+      <w:r>
+        <w:rPr>
+          <w:rFonts w:ascii="Arial" w:hAnsi="Arial" w:cs="Arial"/>
+          <w:sz w:val="24"/>
+          <w:szCs w:val="24"/>
+        </w:rPr>
+        <w:t>Close</w:t>
+      </w:r>
+      <w:r>
+        <w:rPr>
+          <w:rFonts w:ascii="Arial" w:hAnsi="Arial" w:cs="Arial"/>
+          <w:sz w:val="24"/>
+          <w:szCs w:val="24"/>
+          <w:lang w:val="bg-BG"/>
+        </w:rPr>
+        <w:t xml:space="preserve">, нищо в модела няма да се промени. Но ако бъде избран бутона </w:t>
+      </w:r>
+      <w:r>
+        <w:rPr>
+          <w:rFonts w:ascii="Arial" w:hAnsi="Arial" w:cs="Arial"/>
+          <w:sz w:val="24"/>
+          <w:szCs w:val="24"/>
+        </w:rPr>
+        <w:t xml:space="preserve">Transform, </w:t>
+      </w:r>
+      <w:r>
+        <w:rPr>
+          <w:rFonts w:ascii="Arial" w:hAnsi="Arial" w:cs="Arial"/>
+          <w:sz w:val="24"/>
+          <w:szCs w:val="24"/>
+          <w:lang w:val="bg-BG"/>
+        </w:rPr>
+        <w:t xml:space="preserve">то на избраните в модела обекти ще бъде приложена резултатната матрица, така както е създадена. Ако резултатната матрица не е ортогонална, поради системни ограничения, геометрията на всички трансформирани обекти ще бъде превърната в </w:t>
+      </w:r>
+      <w:r>
+        <w:rPr>
+          <w:rFonts w:ascii="Arial" w:hAnsi="Arial" w:cs="Arial"/>
+          <w:sz w:val="24"/>
+          <w:szCs w:val="24"/>
+        </w:rPr>
+        <w:t>Mesh</w:t>
+      </w:r>
+      <w:r>
+        <w:rPr>
+          <w:rFonts w:ascii="Arial" w:hAnsi="Arial" w:cs="Arial"/>
+          <w:sz w:val="24"/>
+          <w:szCs w:val="24"/>
+          <w:lang w:val="bg-BG"/>
+        </w:rPr>
+        <w:t xml:space="preserve"> обекти.</w:t>
+      </w:r>
     </w:p>
     <w:sectPr>
       <w:pgSz w:w="12240" w:h="15840"/>
@@ -13084,7 +14341,7 @@
 </file>
 
 <file path=customXml/itemProps1.xml><?xml version="1.0" encoding="utf-8"?>
-<ds:datastoreItem xmlns:ds="http://schemas.openxmlformats.org/officeDocument/2006/customXml" ds:itemID="{7D39E255-AE66-4242-BD4C-C17EEF27A3C2}">
+<ds:datastoreItem xmlns:ds="http://schemas.openxmlformats.org/officeDocument/2006/customXml" ds:itemID="{354D35F7-9BC0-4C47-9B1E-237EB303EB56}">
   <ds:schemaRefs>
     <ds:schemaRef ds:uri="http://schemas.openxmlformats.org/officeDocument/2006/bibliography"/>
   </ds:schemaRefs>

</xml_diff>